<commit_message>
includes layout notes.  Needs the PSRR fixed
</commit_message>
<xml_diff>
--- a/cascode_rev2.docx
+++ b/cascode_rev2.docx
@@ -386,6 +386,24 @@
     <w:p>
       <w:pPr>
         <w:spacing w:after="0" w:line="240" w:lineRule="auto"/>
+        <w:rPr>
+          <w:b/>
+        </w:rPr>
+      </w:pPr>
+      <w:r>
+        <w:rPr>
+          <w:b/>
+        </w:rPr>
+        <w:lastRenderedPageBreak/>
+        <w:t>Schematic Analysis</w:t>
+      </w:r>
+    </w:p>
+    <w:p>
+      <w:pPr>
+        <w:spacing w:after="0" w:line="240" w:lineRule="auto"/>
+        <w:rPr>
+          <w:b/>
+        </w:rPr>
       </w:pPr>
     </w:p>
     <w:p>
@@ -1445,6 +1463,7 @@
         <w:spacing w:after="0" w:line="240" w:lineRule="auto"/>
       </w:pPr>
       <w:r>
+        <w:lastRenderedPageBreak/>
         <w:drawing>
           <wp:inline distT="0" distB="0" distL="0" distR="0">
             <wp:extent cx="5943600" cy="2643071"/>
@@ -1498,7 +1517,6 @@
       </w:pPr>
       <w:bookmarkStart w:id="1" w:name="_Ref342212380"/>
       <w:r>
-        <w:lastRenderedPageBreak/>
         <w:t xml:space="preserve">Figure </w:t>
       </w:r>
       <w:fldSimple w:instr=" SEQ Figure \* ARABIC ">
@@ -1907,6 +1925,26 @@
       <w:proofErr w:type="gramEnd"/>
       <w:r>
         <w:t xml:space="preserve"> 0.22V.</w:t>
+      </w:r>
+      <w:r>
+        <w:t xml:space="preserve">  Without the common source amp, the current mirror can operate with </w:t>
+      </w:r>
+      <w:proofErr w:type="spellStart"/>
+      <w:r>
+        <w:rPr>
+          <w:i/>
+        </w:rPr>
+        <w:t>vout</w:t>
+      </w:r>
+      <w:proofErr w:type="spellEnd"/>
+      <w:r>
+        <w:rPr>
+          <w:i/>
+        </w:rPr>
+        <w:t xml:space="preserve"> </w:t>
+      </w:r>
+      <w:r>
+        <w:t>going up to the rail.</w:t>
       </w:r>
     </w:p>
     <w:p>
@@ -2435,7 +2473,6 @@
         <w:rPr>
           <w:b/>
         </w:rPr>
-        <w:lastRenderedPageBreak/>
         <w:t>Input and Output Resistance</w:t>
       </w:r>
     </w:p>
@@ -3273,6 +3310,7 @@
         <w:rPr>
           <w:noProof/>
         </w:rPr>
+        <w:lastRenderedPageBreak/>
         <w:drawing>
           <wp:inline distT="0" distB="0" distL="0" distR="0">
             <wp:extent cx="5943600" cy="2535660"/>
@@ -3571,7 +3609,6 @@
         <w:rPr>
           <w:rFonts w:eastAsiaTheme="minorEastAsia"/>
         </w:rPr>
-        <w:lastRenderedPageBreak/>
         <w:t>To check these calculations with simulation, we disconnect the com</w:t>
       </w:r>
       <w:r>
@@ -3835,7 +3872,14 @@
         <w:rPr>
           <w:rFonts w:eastAsiaTheme="minorEastAsia"/>
         </w:rPr>
-        <w:t xml:space="preserve">This is in agreement with our hand calculations.  </w:t>
+        <w:t xml:space="preserve">This is in agreement with our hand </w:t>
+      </w:r>
+      <w:r>
+        <w:rPr>
+          <w:rFonts w:eastAsiaTheme="minorEastAsia"/>
+        </w:rPr>
+        <w:lastRenderedPageBreak/>
+        <w:t xml:space="preserve">calculations.  </w:t>
       </w:r>
       <w:r>
         <w:rPr>
@@ -4720,7 +4764,6 @@
           <w:rFonts w:eastAsiaTheme="minorEastAsia"/>
           <w:noProof/>
         </w:rPr>
-        <w:lastRenderedPageBreak/>
         <w:drawing>
           <wp:inline distT="0" distB="0" distL="0" distR="0">
             <wp:extent cx="5943600" cy="2458046"/>
@@ -4952,6 +4995,7 @@
         <w:rPr>
           <w:noProof/>
         </w:rPr>
+        <w:lastRenderedPageBreak/>
         <w:drawing>
           <wp:inline distT="0" distB="0" distL="0" distR="0">
             <wp:extent cx="5943600" cy="2819064"/>
@@ -5243,7 +5287,6 @@
           <w:sz w:val="20"/>
           <w:szCs w:val="20"/>
         </w:rPr>
-        <w:lastRenderedPageBreak/>
         <w:t>V(</w:t>
       </w:r>
       <w:proofErr w:type="gramEnd"/>
@@ -6874,6 +6917,7 @@
           <w:sz w:val="20"/>
           <w:szCs w:val="20"/>
         </w:rPr>
+        <w:lastRenderedPageBreak/>
         <w:t xml:space="preserve"> </w:t>
       </w:r>
     </w:p>
@@ -6964,7 +7008,6 @@
     <w:p/>
     <w:p>
       <w:r>
-        <w:lastRenderedPageBreak/>
         <w:t xml:space="preserve">The </w:t>
       </w:r>
       <w:r>
@@ -7357,6 +7400,7 @@
           <w:sz w:val="20"/>
           <w:szCs w:val="20"/>
         </w:rPr>
+        <w:lastRenderedPageBreak/>
         <w:t xml:space="preserve">       --- Transfer Function ---</w:t>
       </w:r>
     </w:p>
@@ -9244,14 +9288,13 @@
           <w:rFonts w:eastAsiaTheme="minorEastAsia"/>
         </w:rPr>
       </w:pPr>
-    </w:p>
-    <w:p>
-      <w:pPr>
-        <w:spacing w:after="0" w:line="240" w:lineRule="auto"/>
-        <w:rPr>
-          <w:rFonts w:eastAsiaTheme="minorEastAsia"/>
-        </w:rPr>
-      </w:pPr>
+      <w:r>
+        <w:rPr>
+          <w:rFonts w:eastAsiaTheme="minorEastAsia"/>
+        </w:rPr>
+        <w:tab/>
+        <w:t xml:space="preserve">We did not include a load capacitor, and the transistors in the circuit are all 50nm models with W/L = 5 or perhaps 10 in the case of the PMOS.  This will contribute to a very high bandwidth.  When the current mirror is connected to a capacitive load, the bandwidth will necessarily decrease significantly. </w:t>
+      </w:r>
     </w:p>
     <w:p>
       <w:pPr>
@@ -12641,7 +12684,19 @@
             <w:rPr>
               <w:rFonts w:ascii="Cambria Math" w:eastAsiaTheme="minorEastAsia" w:hAnsi="Cambria Math"/>
             </w:rPr>
-            <m:t>= .04</m:t>
+            <m:t xml:space="preserve">= </m:t>
+          </m:r>
+          <m:r>
+            <w:rPr>
+              <w:rFonts w:ascii="Cambria Math" w:eastAsiaTheme="minorEastAsia" w:hAnsi="Cambria Math"/>
+            </w:rPr>
+            <m:t>-</m:t>
+          </m:r>
+          <m:r>
+            <w:rPr>
+              <w:rFonts w:ascii="Cambria Math" w:eastAsiaTheme="minorEastAsia" w:hAnsi="Cambria Math"/>
+            </w:rPr>
+            <m:t>.04</m:t>
           </m:r>
           <m:r>
             <w:rPr>
@@ -13177,35 +13232,3083 @@
     </w:p>
     <w:p>
       <w:pPr>
-        <w:spacing w:after="0" w:line="240" w:lineRule="auto"/>
-        <w:rPr>
-          <w:rFonts w:eastAsiaTheme="minorEastAsia"/>
+        <w:keepNext/>
+        <w:spacing w:after="0" w:line="240" w:lineRule="auto"/>
+        <w:rPr>
           <w:b/>
         </w:rPr>
       </w:pPr>
       <w:r>
         <w:rPr>
-          <w:rFonts w:eastAsiaTheme="minorEastAsia"/>
           <w:b/>
         </w:rPr>
-        <w:t>Results</w:t>
-      </w:r>
-    </w:p>
-    <w:p>
-      <w:pPr>
-        <w:spacing w:after="0" w:line="240" w:lineRule="auto"/>
-        <w:rPr>
-          <w:rFonts w:eastAsiaTheme="minorEastAsia"/>
-        </w:rPr>
-      </w:pPr>
-    </w:p>
-    <w:p>
-      <w:pPr>
-        <w:spacing w:after="0" w:line="240" w:lineRule="auto"/>
-      </w:pPr>
-      <w:r>
+        <w:t>Layout Analysis</w:t>
+      </w:r>
+    </w:p>
+    <w:p>
+      <w:pPr>
+        <w:keepNext/>
+        <w:spacing w:after="0" w:line="240" w:lineRule="auto"/>
+      </w:pPr>
+    </w:p>
+    <w:p>
+      <w:pPr>
+        <w:spacing w:after="0" w:line="240" w:lineRule="auto"/>
+      </w:pPr>
+      <w:r>
+        <w:tab/>
+        <w:t xml:space="preserve">The analysis so far has been based on the </w:t>
+      </w:r>
+      <w:proofErr w:type="spellStart"/>
+      <w:r>
+        <w:t>cmosedu_models</w:t>
+      </w:r>
+      <w:proofErr w:type="spellEnd"/>
+      <w:r>
+        <w:t xml:space="preserve"> spice file.  This necessarily makes assumptions about geometric based parameters such as parasitic capacitances.  We did a layout of the </w:t>
+      </w:r>
+      <w:proofErr w:type="spellStart"/>
+      <w:r>
+        <w:t>cascode</w:t>
+      </w:r>
+      <w:proofErr w:type="spellEnd"/>
+      <w:r>
+        <w:t xml:space="preserve"> current mirror and ran a series of simulations to check the parameters of the circuit and compare them with the schematic pure SPICE based results.</w:t>
+      </w:r>
+    </w:p>
+    <w:p>
+      <w:pPr>
+        <w:spacing w:after="0" w:line="240" w:lineRule="auto"/>
+      </w:pPr>
+    </w:p>
+    <w:p>
+      <w:pPr>
+        <w:spacing w:after="0" w:line="240" w:lineRule="auto"/>
+      </w:pPr>
+      <w:r>
+        <w:tab/>
+        <w:t xml:space="preserve">The layout introduces the concept of the footprint.   Silicon real estate is expensive, and for most applications there is a premium placed on efficient layout and use of space.  For our </w:t>
+      </w:r>
+      <w:proofErr w:type="spellStart"/>
+      <w:r>
+        <w:t>cascode</w:t>
+      </w:r>
+      <w:proofErr w:type="spellEnd"/>
+      <w:r>
+        <w:t xml:space="preserve"> current mirror layout we decided it was more important to demonstrate that we could use the electric-</w:t>
+      </w:r>
+      <w:proofErr w:type="spellStart"/>
+      <w:r>
+        <w:t>vlsi</w:t>
+      </w:r>
+      <w:proofErr w:type="spellEnd"/>
+      <w:r>
+        <w:t xml:space="preserve"> SPICE </w:t>
+      </w:r>
+      <w:proofErr w:type="spellStart"/>
+      <w:r>
+        <w:t>toolchain</w:t>
+      </w:r>
+      <w:proofErr w:type="spellEnd"/>
+      <w:r>
+        <w:t xml:space="preserve">, then to try and optimize this preliminary current mirror.  </w:t>
+      </w:r>
+    </w:p>
+    <w:p>
+      <w:pPr>
+        <w:spacing w:after="0" w:line="240" w:lineRule="auto"/>
+      </w:pPr>
+    </w:p>
+    <w:p>
+      <w:pPr>
+        <w:spacing w:after="0" w:line="240" w:lineRule="auto"/>
+        <w:rPr>
+          <w:b/>
+        </w:rPr>
+      </w:pPr>
+    </w:p>
+    <w:p>
+      <w:pPr>
+        <w:spacing w:after="0" w:line="240" w:lineRule="auto"/>
+        <w:rPr>
+          <w:b/>
+        </w:rPr>
+      </w:pPr>
+    </w:p>
+    <w:p>
+      <w:pPr>
+        <w:spacing w:after="0" w:line="240" w:lineRule="auto"/>
+        <w:rPr>
+          <w:b/>
+        </w:rPr>
+      </w:pPr>
+    </w:p>
+    <w:p>
+      <w:pPr>
+        <w:spacing w:after="0" w:line="240" w:lineRule="auto"/>
+        <w:rPr>
+          <w:b/>
+        </w:rPr>
+      </w:pPr>
+    </w:p>
+    <w:p>
+      <w:pPr>
+        <w:spacing w:after="0" w:line="240" w:lineRule="auto"/>
+        <w:rPr>
+          <w:b/>
+        </w:rPr>
+      </w:pPr>
+    </w:p>
+    <w:p>
+      <w:pPr>
+        <w:spacing w:after="0" w:line="240" w:lineRule="auto"/>
+        <w:rPr>
+          <w:b/>
+        </w:rPr>
+      </w:pPr>
+    </w:p>
+    <w:p>
+      <w:pPr>
+        <w:spacing w:after="0" w:line="240" w:lineRule="auto"/>
+        <w:rPr>
+          <w:b/>
+        </w:rPr>
+      </w:pPr>
+    </w:p>
+    <w:p>
+      <w:pPr>
+        <w:spacing w:after="0" w:line="240" w:lineRule="auto"/>
+        <w:rPr>
+          <w:b/>
+        </w:rPr>
+      </w:pPr>
+    </w:p>
+    <w:p>
+      <w:pPr>
+        <w:spacing w:after="0" w:line="240" w:lineRule="auto"/>
+        <w:rPr>
+          <w:b/>
+        </w:rPr>
+      </w:pPr>
+    </w:p>
+    <w:p>
+      <w:pPr>
+        <w:spacing w:after="0" w:line="240" w:lineRule="auto"/>
+        <w:rPr>
+          <w:b/>
+        </w:rPr>
+      </w:pPr>
+    </w:p>
+    <w:p>
+      <w:pPr>
+        <w:spacing w:after="0" w:line="240" w:lineRule="auto"/>
+      </w:pPr>
+    </w:p>
+    <w:p>
+      <w:pPr>
+        <w:keepNext/>
+        <w:spacing w:after="0" w:line="240" w:lineRule="auto"/>
+      </w:pPr>
+      <w:r>
+        <w:rPr>
+          <w:noProof/>
+        </w:rPr>
+        <w:lastRenderedPageBreak/>
+        <w:drawing>
+          <wp:inline distT="0" distB="0" distL="0" distR="0">
+            <wp:extent cx="4057650" cy="4733925"/>
+            <wp:effectExtent l="19050" t="0" r="0" b="0"/>
+            <wp:docPr id="79" name="Picture 79"/>
+            <wp:cNvGraphicFramePr>
+              <a:graphicFrameLocks xmlns:a="http://schemas.openxmlformats.org/drawingml/2006/main" noChangeAspect="1"/>
+            </wp:cNvGraphicFramePr>
+            <a:graphic xmlns:a="http://schemas.openxmlformats.org/drawingml/2006/main">
+              <a:graphicData uri="http://schemas.openxmlformats.org/drawingml/2006/picture">
+                <pic:pic xmlns:pic="http://schemas.openxmlformats.org/drawingml/2006/picture">
+                  <pic:nvPicPr>
+                    <pic:cNvPr id="0" name="Picture 79"/>
+                    <pic:cNvPicPr>
+                      <a:picLocks noChangeAspect="1" noChangeArrowheads="1"/>
+                    </pic:cNvPicPr>
+                  </pic:nvPicPr>
+                  <pic:blipFill>
+                    <a:blip r:embed="rId26" cstate="print"/>
+                    <a:srcRect/>
+                    <a:stretch>
+                      <a:fillRect/>
+                    </a:stretch>
+                  </pic:blipFill>
+                  <pic:spPr bwMode="auto">
+                    <a:xfrm>
+                      <a:off x="0" y="0"/>
+                      <a:ext cx="4057650" cy="4733925"/>
+                    </a:xfrm>
+                    <a:prstGeom prst="rect">
+                      <a:avLst/>
+                    </a:prstGeom>
+                    <a:noFill/>
+                    <a:ln w="9525">
+                      <a:noFill/>
+                      <a:miter lim="800000"/>
+                      <a:headEnd/>
+                      <a:tailEnd/>
+                    </a:ln>
+                  </pic:spPr>
+                </pic:pic>
+              </a:graphicData>
+            </a:graphic>
+          </wp:inline>
+        </w:drawing>
+      </w:r>
+    </w:p>
+    <w:p>
+      <w:pPr>
+        <w:pStyle w:val="Caption"/>
+      </w:pPr>
+      <w:r>
+        <w:t xml:space="preserve">Figure </w:t>
+      </w:r>
+      <w:fldSimple w:instr=" SEQ Figure \* ARABIC ">
+        <w:r>
+          <w:rPr>
+            <w:noProof/>
+          </w:rPr>
+          <w:t>17</w:t>
+        </w:r>
+      </w:fldSimple>
+      <w:r>
+        <w:t xml:space="preserve">  Layout of </w:t>
+      </w:r>
+      <w:proofErr w:type="spellStart"/>
+      <w:r>
+        <w:t>Cascode</w:t>
+      </w:r>
+      <w:proofErr w:type="spellEnd"/>
+      <w:r>
+        <w:t xml:space="preserve"> Current Mirror</w:t>
+      </w:r>
+    </w:p>
+    <w:p>
+      <w:pPr>
+        <w:spacing w:after="0" w:line="240" w:lineRule="auto"/>
+        <w:rPr>
+          <w:b/>
+        </w:rPr>
+      </w:pPr>
+    </w:p>
+    <w:p>
+      <w:pPr>
+        <w:spacing w:after="0" w:line="240" w:lineRule="auto"/>
+        <w:rPr>
+          <w:b/>
+        </w:rPr>
+      </w:pPr>
+      <w:r>
+        <w:rPr>
+          <w:b/>
+        </w:rPr>
+        <w:t>Footprint</w:t>
+      </w:r>
+    </w:p>
+    <w:p>
+      <w:pPr>
+        <w:spacing w:after="0" w:line="240" w:lineRule="auto"/>
+        <w:rPr>
+          <w:b/>
+        </w:rPr>
+      </w:pPr>
+    </w:p>
+    <w:p>
+      <w:pPr>
+        <w:spacing w:after="0" w:line="240" w:lineRule="auto"/>
+      </w:pPr>
+      <w:r>
+        <w:t xml:space="preserve">The circuit uses 5 transistors including the PMOS common source.  </w:t>
+      </w:r>
+    </w:p>
+    <w:p>
+      <w:pPr>
+        <w:spacing w:after="0" w:line="240" w:lineRule="auto"/>
+      </w:pPr>
+      <w:r>
+        <w:t xml:space="preserve">There </w:t>
+      </w:r>
+      <w:r>
+        <w:t>is</w:t>
+      </w:r>
+      <w:r>
+        <w:t xml:space="preserve"> 1 passive element (the resistor).</w:t>
+      </w:r>
+    </w:p>
+    <w:p>
+      <w:pPr>
+        <w:spacing w:after="0" w:line="240" w:lineRule="auto"/>
+      </w:pPr>
+      <w:r>
+        <w:t xml:space="preserve">The collective </w:t>
+      </w:r>
+      <w:r>
+        <w:rPr>
+          <w:b/>
+        </w:rPr>
+        <w:t>gate length</w:t>
+      </w:r>
+      <w:r>
+        <w:t xml:space="preserve"> is 60 units = 3um.</w:t>
+      </w:r>
+    </w:p>
+    <w:p>
+      <w:pPr>
+        <w:spacing w:after="0" w:line="240" w:lineRule="auto"/>
+      </w:pPr>
+      <w:r>
+        <w:t>Th</w:t>
+      </w:r>
+      <w:r>
+        <w:t xml:space="preserve">e </w:t>
+      </w:r>
+      <w:r>
+        <w:rPr>
+          <w:b/>
+        </w:rPr>
+        <w:t>area</w:t>
+      </w:r>
+      <w:r>
+        <w:rPr>
+          <w:b/>
+        </w:rPr>
+        <w:t xml:space="preserve"> </w:t>
+      </w:r>
+      <w:r>
+        <w:t>of the rectangle that would enclose the circuit is 36um</w:t>
+      </w:r>
+      <w:r>
+        <w:rPr>
+          <w:vertAlign w:val="superscript"/>
+        </w:rPr>
+        <w:t>2</w:t>
+      </w:r>
+      <w:r>
+        <w:t>.</w:t>
+      </w:r>
+    </w:p>
+    <w:p>
+      <w:pPr>
+        <w:spacing w:after="0" w:line="240" w:lineRule="auto"/>
+      </w:pPr>
+    </w:p>
+    <w:p>
+      <w:pPr>
+        <w:spacing w:after="0" w:line="240" w:lineRule="auto"/>
+      </w:pPr>
+      <w:r>
+        <w:rPr>
+          <w:b/>
+        </w:rPr>
+        <w:t>Total Power Consumption</w:t>
+      </w:r>
+      <w:r>
+        <w:t xml:space="preserve"> = .18mW</w:t>
+      </w:r>
+    </w:p>
+    <w:p>
+      <w:pPr>
+        <w:spacing w:after="0" w:line="240" w:lineRule="auto"/>
+      </w:pPr>
+      <w:r>
+        <w:rPr>
+          <w:b/>
+        </w:rPr>
+        <w:t>Total Bias Power</w:t>
+      </w:r>
+      <w:r>
+        <w:t xml:space="preserve"> = 90uW</w:t>
+      </w:r>
+    </w:p>
+    <w:p>
+      <w:pPr>
+        <w:spacing w:after="0" w:line="240" w:lineRule="auto"/>
+        <w:rPr>
+          <w:b/>
+        </w:rPr>
+      </w:pPr>
+      <w:r>
+        <w:rPr>
+          <w:b/>
+        </w:rPr>
+        <w:t>Total leakage Power</w:t>
+      </w:r>
+    </w:p>
+    <w:p>
+      <w:pPr>
+        <w:spacing w:after="0" w:line="240" w:lineRule="auto"/>
+      </w:pPr>
+    </w:p>
+    <w:p>
+      <w:pPr>
+        <w:spacing w:after="0" w:line="240" w:lineRule="auto"/>
+        <w:rPr>
+          <w:rFonts w:eastAsiaTheme="minorEastAsia"/>
+        </w:rPr>
+      </w:pPr>
+      <w:r>
+        <w:t xml:space="preserve"> </w:t>
+      </w:r>
+      <m:oMath>
+        <m:r>
+          <w:rPr>
+            <w:rFonts w:ascii="Cambria Math" w:hAnsi="Cambria Math"/>
+          </w:rPr>
+          <m:t>≈</m:t>
+        </m:r>
+        <m:nary>
+          <m:naryPr>
+            <m:chr m:val="∑"/>
+            <m:limLoc m:val="undOvr"/>
+            <m:subHide m:val="on"/>
+            <m:supHide m:val="on"/>
+            <m:ctrlPr>
+              <w:rPr>
+                <w:rFonts w:ascii="Cambria Math" w:hAnsi="Cambria Math"/>
+                <w:i/>
+              </w:rPr>
+            </m:ctrlPr>
+          </m:naryPr>
+          <m:sub/>
+          <m:sup/>
+          <m:e>
+            <m:sSub>
+              <m:sSubPr>
+                <m:ctrlPr>
+                  <w:rPr>
+                    <w:rFonts w:ascii="Cambria Math" w:hAnsi="Cambria Math"/>
+                    <w:i/>
+                  </w:rPr>
+                </m:ctrlPr>
+              </m:sSubPr>
+              <m:e>
+                <m:r>
+                  <w:rPr>
+                    <w:rFonts w:ascii="Cambria Math" w:hAnsi="Cambria Math"/>
+                  </w:rPr>
+                  <m:t>I</m:t>
+                </m:r>
+              </m:e>
+              <m:sub>
+                <m:r>
+                  <w:rPr>
+                    <w:rFonts w:ascii="Cambria Math" w:hAnsi="Cambria Math"/>
+                  </w:rPr>
+                  <m:t>b</m:t>
+                </m:r>
+              </m:sub>
+            </m:sSub>
+            <m:sSub>
+              <m:sSubPr>
+                <m:ctrlPr>
+                  <w:rPr>
+                    <w:rFonts w:ascii="Cambria Math" w:hAnsi="Cambria Math"/>
+                    <w:i/>
+                  </w:rPr>
+                </m:ctrlPr>
+              </m:sSubPr>
+              <m:e>
+                <m:r>
+                  <w:rPr>
+                    <w:rFonts w:ascii="Cambria Math" w:hAnsi="Cambria Math"/>
+                  </w:rPr>
+                  <m:t>V</m:t>
+                </m:r>
+              </m:e>
+              <m:sub>
+                <m:r>
+                  <w:rPr>
+                    <w:rFonts w:ascii="Cambria Math" w:hAnsi="Cambria Math"/>
+                  </w:rPr>
+                  <m:t>bias</m:t>
+                </m:r>
+              </m:sub>
+            </m:sSub>
+            <m:r>
+              <w:rPr>
+                <w:rFonts w:ascii="Cambria Math" w:hAnsi="Cambria Math"/>
+              </w:rPr>
+              <m:t>+</m:t>
+            </m:r>
+            <m:sSub>
+              <m:sSubPr>
+                <m:ctrlPr>
+                  <w:rPr>
+                    <w:rFonts w:ascii="Cambria Math" w:hAnsi="Cambria Math"/>
+                    <w:i/>
+                  </w:rPr>
+                </m:ctrlPr>
+              </m:sSubPr>
+              <m:e>
+                <m:r>
+                  <w:rPr>
+                    <w:rFonts w:ascii="Cambria Math" w:hAnsi="Cambria Math"/>
+                  </w:rPr>
+                  <m:t>I</m:t>
+                </m:r>
+              </m:e>
+              <m:sub>
+                <m:r>
+                  <w:rPr>
+                    <w:rFonts w:ascii="Cambria Math" w:hAnsi="Cambria Math"/>
+                  </w:rPr>
+                  <m:t>g</m:t>
+                </m:r>
+              </m:sub>
+            </m:sSub>
+            <m:sSub>
+              <m:sSubPr>
+                <m:ctrlPr>
+                  <w:rPr>
+                    <w:rFonts w:ascii="Cambria Math" w:hAnsi="Cambria Math"/>
+                    <w:i/>
+                  </w:rPr>
+                </m:ctrlPr>
+              </m:sSubPr>
+              <m:e>
+                <m:r>
+                  <w:rPr>
+                    <w:rFonts w:ascii="Cambria Math" w:hAnsi="Cambria Math"/>
+                  </w:rPr>
+                  <m:t>V</m:t>
+                </m:r>
+              </m:e>
+              <m:sub>
+                <m:r>
+                  <w:rPr>
+                    <w:rFonts w:ascii="Cambria Math" w:hAnsi="Cambria Math"/>
+                  </w:rPr>
+                  <m:t>g</m:t>
+                </m:r>
+              </m:sub>
+            </m:sSub>
+          </m:e>
+        </m:nary>
+      </m:oMath>
+      <w:r>
+        <w:rPr>
+          <w:rFonts w:eastAsiaTheme="minorEastAsia"/>
+        </w:rPr>
+        <w:t xml:space="preserve"> </w:t>
+      </w:r>
+      <w:proofErr w:type="gramStart"/>
+      <w:r>
+        <w:rPr>
+          <w:rFonts w:eastAsiaTheme="minorEastAsia"/>
+        </w:rPr>
+        <w:t>where</w:t>
+      </w:r>
+      <w:proofErr w:type="gramEnd"/>
+      <w:r>
+        <w:rPr>
+          <w:rFonts w:eastAsiaTheme="minorEastAsia"/>
+        </w:rPr>
+        <w:t xml:space="preserve"> </w:t>
+      </w:r>
+      <m:oMath>
+        <m:sSub>
+          <m:sSubPr>
+            <m:ctrlPr>
+              <w:rPr>
+                <w:rFonts w:ascii="Cambria Math" w:hAnsi="Cambria Math"/>
+                <w:i/>
+              </w:rPr>
+            </m:ctrlPr>
+          </m:sSubPr>
+          <m:e>
+            <m:r>
+              <w:rPr>
+                <w:rFonts w:ascii="Cambria Math" w:hAnsi="Cambria Math"/>
+              </w:rPr>
+              <m:t>V</m:t>
+            </m:r>
+          </m:e>
+          <m:sub>
+            <m:r>
+              <w:rPr>
+                <w:rFonts w:ascii="Cambria Math" w:hAnsi="Cambria Math"/>
+              </w:rPr>
+              <m:t>bias</m:t>
+            </m:r>
+          </m:sub>
+        </m:sSub>
+      </m:oMath>
+      <w:r>
+        <w:rPr>
+          <w:rFonts w:eastAsiaTheme="minorEastAsia"/>
+        </w:rPr>
+        <w:t xml:space="preserve"> is some appropriate leakage voltage &lt; </w:t>
+      </w:r>
+      <w:proofErr w:type="spellStart"/>
+      <w:r>
+        <w:rPr>
+          <w:rFonts w:eastAsiaTheme="minorEastAsia"/>
+          <w:i/>
+        </w:rPr>
+        <w:t>vdd</w:t>
+      </w:r>
+      <w:proofErr w:type="spellEnd"/>
+      <w:r>
+        <w:rPr>
+          <w:rFonts w:eastAsiaTheme="minorEastAsia"/>
+          <w:i/>
+        </w:rPr>
+        <w:t xml:space="preserve"> </w:t>
+      </w:r>
+      <w:r>
+        <w:rPr>
+          <w:rFonts w:eastAsiaTheme="minorEastAsia"/>
+        </w:rPr>
+        <w:t>for all the transistors.</w:t>
+      </w:r>
+    </w:p>
+    <w:p>
+      <w:pPr>
+        <w:spacing w:after="0" w:line="240" w:lineRule="auto"/>
+        <w:rPr>
+          <w:rFonts w:eastAsiaTheme="minorEastAsia"/>
+        </w:rPr>
+      </w:pPr>
+      <w:r>
+        <w:rPr>
+          <w:rFonts w:eastAsiaTheme="minorEastAsia"/>
+        </w:rPr>
+        <w:t xml:space="preserve">Setting </w:t>
+      </w:r>
+      <w:proofErr w:type="spellStart"/>
+      <w:r>
+        <w:rPr>
+          <w:rFonts w:eastAsiaTheme="minorEastAsia"/>
+          <w:i/>
+        </w:rPr>
+        <w:t>vout</w:t>
+      </w:r>
+      <w:proofErr w:type="spellEnd"/>
+      <w:r>
+        <w:rPr>
+          <w:rFonts w:eastAsiaTheme="minorEastAsia"/>
+        </w:rPr>
+        <w:t xml:space="preserve"> = 500mV and </w:t>
+      </w:r>
+      <w:proofErr w:type="spellStart"/>
+      <w:proofErr w:type="gramStart"/>
+      <w:r>
+        <w:rPr>
+          <w:rFonts w:eastAsiaTheme="minorEastAsia"/>
+          <w:i/>
+        </w:rPr>
+        <w:t>vin</w:t>
+      </w:r>
+      <w:proofErr w:type="spellEnd"/>
+      <w:proofErr w:type="gramEnd"/>
+      <w:r>
+        <w:rPr>
+          <w:rFonts w:eastAsiaTheme="minorEastAsia"/>
+        </w:rPr>
+        <w:t xml:space="preserve"> = .7V, and running the .op operating point analysis we get:</w:t>
+      </w:r>
+    </w:p>
+    <w:p>
+      <w:pPr>
+        <w:spacing w:after="0" w:line="240" w:lineRule="auto"/>
+        <w:rPr>
+          <w:rFonts w:eastAsiaTheme="minorEastAsia"/>
+        </w:rPr>
+      </w:pPr>
+    </w:p>
+    <w:p>
+      <w:pPr>
+        <w:spacing w:after="0" w:line="240" w:lineRule="auto"/>
+      </w:pPr>
+    </w:p>
+    <w:p>
+      <w:pPr>
+        <w:spacing w:after="0" w:line="240" w:lineRule="auto"/>
+      </w:pPr>
+    </w:p>
+    <w:p>
+      <w:pPr>
+        <w:tabs>
+          <w:tab w:val="left" w:pos="0"/>
+          <w:tab w:val="left" w:pos="1728"/>
+          <w:tab w:val="left" w:pos="3456"/>
+          <w:tab w:val="left" w:pos="5184"/>
+          <w:tab w:val="left" w:pos="6912"/>
+          <w:tab w:val="left" w:pos="8640"/>
+          <w:tab w:val="left" w:pos="10368"/>
+          <w:tab w:val="left" w:pos="12096"/>
+          <w:tab w:val="left" w:pos="13824"/>
+          <w:tab w:val="left" w:pos="15552"/>
+          <w:tab w:val="left" w:pos="17280"/>
+          <w:tab w:val="left" w:pos="19008"/>
+          <w:tab w:val="left" w:pos="20736"/>
+          <w:tab w:val="left" w:pos="22464"/>
+          <w:tab w:val="left" w:pos="24192"/>
+          <w:tab w:val="left" w:pos="25920"/>
+          <w:tab w:val="left" w:pos="27648"/>
+          <w:tab w:val="left" w:pos="29376"/>
+          <w:tab w:val="left" w:pos="31104"/>
+        </w:tabs>
+        <w:autoSpaceDE w:val="0"/>
+        <w:autoSpaceDN w:val="0"/>
+        <w:adjustRightInd w:val="0"/>
+        <w:spacing w:after="0" w:line="240" w:lineRule="auto"/>
+        <w:rPr>
+          <w:rFonts w:ascii="Courier New" w:hAnsi="Courier New" w:cs="Courier New"/>
+          <w:sz w:val="20"/>
+          <w:szCs w:val="20"/>
+        </w:rPr>
+      </w:pPr>
+      <w:proofErr w:type="spellStart"/>
+      <w:proofErr w:type="gramStart"/>
+      <w:r>
+        <w:rPr>
+          <w:rFonts w:ascii="Courier New" w:hAnsi="Courier New" w:cs="Courier New"/>
+          <w:sz w:val="20"/>
+          <w:szCs w:val="20"/>
+        </w:rPr>
+        <w:t>Ig</w:t>
+      </w:r>
+      <w:proofErr w:type="spellEnd"/>
+      <w:r>
+        <w:rPr>
+          <w:rFonts w:ascii="Courier New" w:hAnsi="Courier New" w:cs="Courier New"/>
+          <w:sz w:val="20"/>
+          <w:szCs w:val="20"/>
+        </w:rPr>
+        <w:t>(</w:t>
+      </w:r>
+      <w:proofErr w:type="gramEnd"/>
+      <w:r>
+        <w:rPr>
+          <w:rFonts w:ascii="Courier New" w:hAnsi="Courier New" w:cs="Courier New"/>
+          <w:sz w:val="20"/>
+          <w:szCs w:val="20"/>
+        </w:rPr>
+        <w:t>Mq5):</w:t>
+      </w:r>
+      <w:r>
+        <w:rPr>
+          <w:rFonts w:ascii="Courier New" w:hAnsi="Courier New" w:cs="Courier New"/>
+          <w:sz w:val="20"/>
+          <w:szCs w:val="20"/>
+        </w:rPr>
+        <w:tab/>
+        <w:t xml:space="preserve"> -1.51323e-008</w:t>
+      </w:r>
+      <w:r>
+        <w:rPr>
+          <w:rFonts w:ascii="Courier New" w:hAnsi="Courier New" w:cs="Courier New"/>
+          <w:sz w:val="20"/>
+          <w:szCs w:val="20"/>
+        </w:rPr>
+        <w:tab/>
+        <w:t xml:space="preserve"> </w:t>
+      </w:r>
+      <w:proofErr w:type="spellStart"/>
+      <w:r>
+        <w:rPr>
+          <w:rFonts w:ascii="Courier New" w:hAnsi="Courier New" w:cs="Courier New"/>
+          <w:sz w:val="20"/>
+          <w:szCs w:val="20"/>
+        </w:rPr>
+        <w:t>device_current</w:t>
+      </w:r>
+      <w:proofErr w:type="spellEnd"/>
+    </w:p>
+    <w:p>
+      <w:pPr>
+        <w:tabs>
+          <w:tab w:val="left" w:pos="0"/>
+          <w:tab w:val="left" w:pos="1728"/>
+          <w:tab w:val="left" w:pos="3456"/>
+          <w:tab w:val="left" w:pos="5184"/>
+          <w:tab w:val="left" w:pos="6912"/>
+          <w:tab w:val="left" w:pos="8640"/>
+          <w:tab w:val="left" w:pos="10368"/>
+          <w:tab w:val="left" w:pos="12096"/>
+          <w:tab w:val="left" w:pos="13824"/>
+          <w:tab w:val="left" w:pos="15552"/>
+          <w:tab w:val="left" w:pos="17280"/>
+          <w:tab w:val="left" w:pos="19008"/>
+          <w:tab w:val="left" w:pos="20736"/>
+          <w:tab w:val="left" w:pos="22464"/>
+          <w:tab w:val="left" w:pos="24192"/>
+          <w:tab w:val="left" w:pos="25920"/>
+          <w:tab w:val="left" w:pos="27648"/>
+          <w:tab w:val="left" w:pos="29376"/>
+          <w:tab w:val="left" w:pos="31104"/>
+        </w:tabs>
+        <w:autoSpaceDE w:val="0"/>
+        <w:autoSpaceDN w:val="0"/>
+        <w:adjustRightInd w:val="0"/>
+        <w:spacing w:after="0" w:line="240" w:lineRule="auto"/>
+        <w:rPr>
+          <w:rFonts w:ascii="Courier New" w:hAnsi="Courier New" w:cs="Courier New"/>
+          <w:sz w:val="20"/>
+          <w:szCs w:val="20"/>
+        </w:rPr>
+      </w:pPr>
+      <w:proofErr w:type="spellStart"/>
+      <w:proofErr w:type="gramStart"/>
+      <w:r>
+        <w:rPr>
+          <w:rFonts w:ascii="Courier New" w:hAnsi="Courier New" w:cs="Courier New"/>
+          <w:sz w:val="20"/>
+          <w:szCs w:val="20"/>
+        </w:rPr>
+        <w:t>Ib</w:t>
+      </w:r>
+      <w:proofErr w:type="spellEnd"/>
+      <w:r>
+        <w:rPr>
+          <w:rFonts w:ascii="Courier New" w:hAnsi="Courier New" w:cs="Courier New"/>
+          <w:sz w:val="20"/>
+          <w:szCs w:val="20"/>
+        </w:rPr>
+        <w:t>(</w:t>
+      </w:r>
+      <w:proofErr w:type="gramEnd"/>
+      <w:r>
+        <w:rPr>
+          <w:rFonts w:ascii="Courier New" w:hAnsi="Courier New" w:cs="Courier New"/>
+          <w:sz w:val="20"/>
+          <w:szCs w:val="20"/>
+        </w:rPr>
+        <w:t>Mq5):</w:t>
+      </w:r>
+      <w:r>
+        <w:rPr>
+          <w:rFonts w:ascii="Courier New" w:hAnsi="Courier New" w:cs="Courier New"/>
+          <w:sz w:val="20"/>
+          <w:szCs w:val="20"/>
+        </w:rPr>
+        <w:tab/>
+        <w:t xml:space="preserve"> 2.32593e-009</w:t>
+      </w:r>
+      <w:r>
+        <w:rPr>
+          <w:rFonts w:ascii="Courier New" w:hAnsi="Courier New" w:cs="Courier New"/>
+          <w:sz w:val="20"/>
+          <w:szCs w:val="20"/>
+        </w:rPr>
+        <w:tab/>
+        <w:t xml:space="preserve"> </w:t>
+      </w:r>
+      <w:proofErr w:type="spellStart"/>
+      <w:r>
+        <w:rPr>
+          <w:rFonts w:ascii="Courier New" w:hAnsi="Courier New" w:cs="Courier New"/>
+          <w:sz w:val="20"/>
+          <w:szCs w:val="20"/>
+        </w:rPr>
+        <w:t>device_current</w:t>
+      </w:r>
+      <w:proofErr w:type="spellEnd"/>
+    </w:p>
+    <w:p>
+      <w:pPr>
+        <w:tabs>
+          <w:tab w:val="left" w:pos="0"/>
+          <w:tab w:val="left" w:pos="1728"/>
+          <w:tab w:val="left" w:pos="3456"/>
+          <w:tab w:val="left" w:pos="5184"/>
+          <w:tab w:val="left" w:pos="6912"/>
+          <w:tab w:val="left" w:pos="8640"/>
+          <w:tab w:val="left" w:pos="10368"/>
+          <w:tab w:val="left" w:pos="12096"/>
+          <w:tab w:val="left" w:pos="13824"/>
+          <w:tab w:val="left" w:pos="15552"/>
+          <w:tab w:val="left" w:pos="17280"/>
+          <w:tab w:val="left" w:pos="19008"/>
+          <w:tab w:val="left" w:pos="20736"/>
+          <w:tab w:val="left" w:pos="22464"/>
+          <w:tab w:val="left" w:pos="24192"/>
+          <w:tab w:val="left" w:pos="25920"/>
+          <w:tab w:val="left" w:pos="27648"/>
+          <w:tab w:val="left" w:pos="29376"/>
+          <w:tab w:val="left" w:pos="31104"/>
+        </w:tabs>
+        <w:autoSpaceDE w:val="0"/>
+        <w:autoSpaceDN w:val="0"/>
+        <w:adjustRightInd w:val="0"/>
+        <w:spacing w:after="0" w:line="240" w:lineRule="auto"/>
+        <w:rPr>
+          <w:rFonts w:ascii="Courier New" w:hAnsi="Courier New" w:cs="Courier New"/>
+          <w:sz w:val="20"/>
+          <w:szCs w:val="20"/>
+        </w:rPr>
+      </w:pPr>
+      <w:proofErr w:type="gramStart"/>
+      <w:r>
+        <w:rPr>
+          <w:rFonts w:ascii="Courier New" w:hAnsi="Courier New" w:cs="Courier New"/>
+          <w:sz w:val="20"/>
+          <w:szCs w:val="20"/>
+        </w:rPr>
+        <w:lastRenderedPageBreak/>
+        <w:t>Is(</w:t>
+      </w:r>
+      <w:proofErr w:type="gramEnd"/>
+      <w:r>
+        <w:rPr>
+          <w:rFonts w:ascii="Courier New" w:hAnsi="Courier New" w:cs="Courier New"/>
+          <w:sz w:val="20"/>
+          <w:szCs w:val="20"/>
+        </w:rPr>
+        <w:t>Mq5):</w:t>
+      </w:r>
+      <w:r>
+        <w:rPr>
+          <w:rFonts w:ascii="Courier New" w:hAnsi="Courier New" w:cs="Courier New"/>
+          <w:sz w:val="20"/>
+          <w:szCs w:val="20"/>
+        </w:rPr>
+        <w:tab/>
+        <w:t xml:space="preserve"> 0.00011777</w:t>
+      </w:r>
+      <w:r>
+        <w:rPr>
+          <w:rFonts w:ascii="Courier New" w:hAnsi="Courier New" w:cs="Courier New"/>
+          <w:sz w:val="20"/>
+          <w:szCs w:val="20"/>
+        </w:rPr>
+        <w:tab/>
+        <w:t xml:space="preserve"> </w:t>
+      </w:r>
+      <w:proofErr w:type="spellStart"/>
+      <w:r>
+        <w:rPr>
+          <w:rFonts w:ascii="Courier New" w:hAnsi="Courier New" w:cs="Courier New"/>
+          <w:sz w:val="20"/>
+          <w:szCs w:val="20"/>
+        </w:rPr>
+        <w:t>device_current</w:t>
+      </w:r>
+      <w:proofErr w:type="spellEnd"/>
+    </w:p>
+    <w:p>
+      <w:pPr>
+        <w:tabs>
+          <w:tab w:val="left" w:pos="0"/>
+          <w:tab w:val="left" w:pos="1728"/>
+          <w:tab w:val="left" w:pos="3456"/>
+          <w:tab w:val="left" w:pos="5184"/>
+          <w:tab w:val="left" w:pos="6912"/>
+          <w:tab w:val="left" w:pos="8640"/>
+          <w:tab w:val="left" w:pos="10368"/>
+          <w:tab w:val="left" w:pos="12096"/>
+          <w:tab w:val="left" w:pos="13824"/>
+          <w:tab w:val="left" w:pos="15552"/>
+          <w:tab w:val="left" w:pos="17280"/>
+          <w:tab w:val="left" w:pos="19008"/>
+          <w:tab w:val="left" w:pos="20736"/>
+          <w:tab w:val="left" w:pos="22464"/>
+          <w:tab w:val="left" w:pos="24192"/>
+          <w:tab w:val="left" w:pos="25920"/>
+          <w:tab w:val="left" w:pos="27648"/>
+          <w:tab w:val="left" w:pos="29376"/>
+          <w:tab w:val="left" w:pos="31104"/>
+        </w:tabs>
+        <w:autoSpaceDE w:val="0"/>
+        <w:autoSpaceDN w:val="0"/>
+        <w:adjustRightInd w:val="0"/>
+        <w:spacing w:after="0" w:line="240" w:lineRule="auto"/>
+        <w:rPr>
+          <w:rFonts w:ascii="Courier New" w:hAnsi="Courier New" w:cs="Courier New"/>
+          <w:sz w:val="20"/>
+          <w:szCs w:val="20"/>
+        </w:rPr>
+      </w:pPr>
+      <w:proofErr w:type="gramStart"/>
+      <w:r>
+        <w:rPr>
+          <w:rFonts w:ascii="Courier New" w:hAnsi="Courier New" w:cs="Courier New"/>
+          <w:sz w:val="20"/>
+          <w:szCs w:val="20"/>
+        </w:rPr>
+        <w:t>Id(</w:t>
+      </w:r>
+      <w:proofErr w:type="gramEnd"/>
+      <w:r>
+        <w:rPr>
+          <w:rFonts w:ascii="Courier New" w:hAnsi="Courier New" w:cs="Courier New"/>
+          <w:sz w:val="20"/>
+          <w:szCs w:val="20"/>
+        </w:rPr>
+        <w:t>Mq4):</w:t>
+      </w:r>
+      <w:r>
+        <w:rPr>
+          <w:rFonts w:ascii="Courier New" w:hAnsi="Courier New" w:cs="Courier New"/>
+          <w:sz w:val="20"/>
+          <w:szCs w:val="20"/>
+        </w:rPr>
+        <w:tab/>
+        <w:t xml:space="preserve"> -4.55874e-005</w:t>
+      </w:r>
+      <w:r>
+        <w:rPr>
+          <w:rFonts w:ascii="Courier New" w:hAnsi="Courier New" w:cs="Courier New"/>
+          <w:sz w:val="20"/>
+          <w:szCs w:val="20"/>
+        </w:rPr>
+        <w:tab/>
+        <w:t xml:space="preserve"> </w:t>
+      </w:r>
+      <w:proofErr w:type="spellStart"/>
+      <w:r>
+        <w:rPr>
+          <w:rFonts w:ascii="Courier New" w:hAnsi="Courier New" w:cs="Courier New"/>
+          <w:sz w:val="20"/>
+          <w:szCs w:val="20"/>
+        </w:rPr>
+        <w:t>device_current</w:t>
+      </w:r>
+      <w:proofErr w:type="spellEnd"/>
+    </w:p>
+    <w:p>
+      <w:pPr>
+        <w:tabs>
+          <w:tab w:val="left" w:pos="0"/>
+          <w:tab w:val="left" w:pos="1728"/>
+          <w:tab w:val="left" w:pos="3456"/>
+          <w:tab w:val="left" w:pos="5184"/>
+          <w:tab w:val="left" w:pos="6912"/>
+          <w:tab w:val="left" w:pos="8640"/>
+          <w:tab w:val="left" w:pos="10368"/>
+          <w:tab w:val="left" w:pos="12096"/>
+          <w:tab w:val="left" w:pos="13824"/>
+          <w:tab w:val="left" w:pos="15552"/>
+          <w:tab w:val="left" w:pos="17280"/>
+          <w:tab w:val="left" w:pos="19008"/>
+          <w:tab w:val="left" w:pos="20736"/>
+          <w:tab w:val="left" w:pos="22464"/>
+          <w:tab w:val="left" w:pos="24192"/>
+          <w:tab w:val="left" w:pos="25920"/>
+          <w:tab w:val="left" w:pos="27648"/>
+          <w:tab w:val="left" w:pos="29376"/>
+          <w:tab w:val="left" w:pos="31104"/>
+        </w:tabs>
+        <w:autoSpaceDE w:val="0"/>
+        <w:autoSpaceDN w:val="0"/>
+        <w:adjustRightInd w:val="0"/>
+        <w:spacing w:after="0" w:line="240" w:lineRule="auto"/>
+        <w:rPr>
+          <w:rFonts w:ascii="Courier New" w:hAnsi="Courier New" w:cs="Courier New"/>
+          <w:sz w:val="20"/>
+          <w:szCs w:val="20"/>
+        </w:rPr>
+      </w:pPr>
+      <w:proofErr w:type="spellStart"/>
+      <w:proofErr w:type="gramStart"/>
+      <w:r>
+        <w:rPr>
+          <w:rFonts w:ascii="Courier New" w:hAnsi="Courier New" w:cs="Courier New"/>
+          <w:sz w:val="20"/>
+          <w:szCs w:val="20"/>
+        </w:rPr>
+        <w:t>Ig</w:t>
+      </w:r>
+      <w:proofErr w:type="spellEnd"/>
+      <w:r>
+        <w:rPr>
+          <w:rFonts w:ascii="Courier New" w:hAnsi="Courier New" w:cs="Courier New"/>
+          <w:sz w:val="20"/>
+          <w:szCs w:val="20"/>
+        </w:rPr>
+        <w:t>(</w:t>
+      </w:r>
+      <w:proofErr w:type="gramEnd"/>
+      <w:r>
+        <w:rPr>
+          <w:rFonts w:ascii="Courier New" w:hAnsi="Courier New" w:cs="Courier New"/>
+          <w:sz w:val="20"/>
+          <w:szCs w:val="20"/>
+        </w:rPr>
+        <w:t>Mq4):</w:t>
+      </w:r>
+      <w:r>
+        <w:rPr>
+          <w:rFonts w:ascii="Courier New" w:hAnsi="Courier New" w:cs="Courier New"/>
+          <w:sz w:val="20"/>
+          <w:szCs w:val="20"/>
+        </w:rPr>
+        <w:tab/>
+        <w:t xml:space="preserve"> 9.13425e-009</w:t>
+      </w:r>
+      <w:r>
+        <w:rPr>
+          <w:rFonts w:ascii="Courier New" w:hAnsi="Courier New" w:cs="Courier New"/>
+          <w:sz w:val="20"/>
+          <w:szCs w:val="20"/>
+        </w:rPr>
+        <w:tab/>
+        <w:t xml:space="preserve"> </w:t>
+      </w:r>
+      <w:proofErr w:type="spellStart"/>
+      <w:r>
+        <w:rPr>
+          <w:rFonts w:ascii="Courier New" w:hAnsi="Courier New" w:cs="Courier New"/>
+          <w:sz w:val="20"/>
+          <w:szCs w:val="20"/>
+        </w:rPr>
+        <w:t>device_current</w:t>
+      </w:r>
+      <w:proofErr w:type="spellEnd"/>
+    </w:p>
+    <w:p>
+      <w:pPr>
+        <w:tabs>
+          <w:tab w:val="left" w:pos="0"/>
+          <w:tab w:val="left" w:pos="1728"/>
+          <w:tab w:val="left" w:pos="3456"/>
+          <w:tab w:val="left" w:pos="5184"/>
+          <w:tab w:val="left" w:pos="6912"/>
+          <w:tab w:val="left" w:pos="8640"/>
+          <w:tab w:val="left" w:pos="10368"/>
+          <w:tab w:val="left" w:pos="12096"/>
+          <w:tab w:val="left" w:pos="13824"/>
+          <w:tab w:val="left" w:pos="15552"/>
+          <w:tab w:val="left" w:pos="17280"/>
+          <w:tab w:val="left" w:pos="19008"/>
+          <w:tab w:val="left" w:pos="20736"/>
+          <w:tab w:val="left" w:pos="22464"/>
+          <w:tab w:val="left" w:pos="24192"/>
+          <w:tab w:val="left" w:pos="25920"/>
+          <w:tab w:val="left" w:pos="27648"/>
+          <w:tab w:val="left" w:pos="29376"/>
+          <w:tab w:val="left" w:pos="31104"/>
+        </w:tabs>
+        <w:autoSpaceDE w:val="0"/>
+        <w:autoSpaceDN w:val="0"/>
+        <w:adjustRightInd w:val="0"/>
+        <w:spacing w:after="0" w:line="240" w:lineRule="auto"/>
+        <w:rPr>
+          <w:rFonts w:ascii="Courier New" w:hAnsi="Courier New" w:cs="Courier New"/>
+          <w:sz w:val="20"/>
+          <w:szCs w:val="20"/>
+        </w:rPr>
+      </w:pPr>
+      <w:proofErr w:type="spellStart"/>
+      <w:proofErr w:type="gramStart"/>
+      <w:r>
+        <w:rPr>
+          <w:rFonts w:ascii="Courier New" w:hAnsi="Courier New" w:cs="Courier New"/>
+          <w:sz w:val="20"/>
+          <w:szCs w:val="20"/>
+        </w:rPr>
+        <w:t>Ib</w:t>
+      </w:r>
+      <w:proofErr w:type="spellEnd"/>
+      <w:r>
+        <w:rPr>
+          <w:rFonts w:ascii="Courier New" w:hAnsi="Courier New" w:cs="Courier New"/>
+          <w:sz w:val="20"/>
+          <w:szCs w:val="20"/>
+        </w:rPr>
+        <w:t>(</w:t>
+      </w:r>
+      <w:proofErr w:type="gramEnd"/>
+      <w:r>
+        <w:rPr>
+          <w:rFonts w:ascii="Courier New" w:hAnsi="Courier New" w:cs="Courier New"/>
+          <w:sz w:val="20"/>
+          <w:szCs w:val="20"/>
+        </w:rPr>
+        <w:t>Mq4):</w:t>
+      </w:r>
+      <w:r>
+        <w:rPr>
+          <w:rFonts w:ascii="Courier New" w:hAnsi="Courier New" w:cs="Courier New"/>
+          <w:sz w:val="20"/>
+          <w:szCs w:val="20"/>
+        </w:rPr>
+        <w:tab/>
+        <w:t xml:space="preserve"> -1.98804e-009</w:t>
+      </w:r>
+      <w:r>
+        <w:rPr>
+          <w:rFonts w:ascii="Courier New" w:hAnsi="Courier New" w:cs="Courier New"/>
+          <w:sz w:val="20"/>
+          <w:szCs w:val="20"/>
+        </w:rPr>
+        <w:tab/>
+        <w:t xml:space="preserve"> </w:t>
+      </w:r>
+      <w:proofErr w:type="spellStart"/>
+      <w:r>
+        <w:rPr>
+          <w:rFonts w:ascii="Courier New" w:hAnsi="Courier New" w:cs="Courier New"/>
+          <w:sz w:val="20"/>
+          <w:szCs w:val="20"/>
+        </w:rPr>
+        <w:t>device_current</w:t>
+      </w:r>
+      <w:proofErr w:type="spellEnd"/>
+    </w:p>
+    <w:p>
+      <w:pPr>
+        <w:tabs>
+          <w:tab w:val="left" w:pos="0"/>
+          <w:tab w:val="left" w:pos="1728"/>
+          <w:tab w:val="left" w:pos="3456"/>
+          <w:tab w:val="left" w:pos="5184"/>
+          <w:tab w:val="left" w:pos="6912"/>
+          <w:tab w:val="left" w:pos="8640"/>
+          <w:tab w:val="left" w:pos="10368"/>
+          <w:tab w:val="left" w:pos="12096"/>
+          <w:tab w:val="left" w:pos="13824"/>
+          <w:tab w:val="left" w:pos="15552"/>
+          <w:tab w:val="left" w:pos="17280"/>
+          <w:tab w:val="left" w:pos="19008"/>
+          <w:tab w:val="left" w:pos="20736"/>
+          <w:tab w:val="left" w:pos="22464"/>
+          <w:tab w:val="left" w:pos="24192"/>
+          <w:tab w:val="left" w:pos="25920"/>
+          <w:tab w:val="left" w:pos="27648"/>
+          <w:tab w:val="left" w:pos="29376"/>
+          <w:tab w:val="left" w:pos="31104"/>
+        </w:tabs>
+        <w:autoSpaceDE w:val="0"/>
+        <w:autoSpaceDN w:val="0"/>
+        <w:adjustRightInd w:val="0"/>
+        <w:spacing w:after="0" w:line="240" w:lineRule="auto"/>
+        <w:rPr>
+          <w:rFonts w:ascii="Courier New" w:hAnsi="Courier New" w:cs="Courier New"/>
+          <w:sz w:val="20"/>
+          <w:szCs w:val="20"/>
+        </w:rPr>
+      </w:pPr>
+      <w:proofErr w:type="gramStart"/>
+      <w:r>
+        <w:rPr>
+          <w:rFonts w:ascii="Courier New" w:hAnsi="Courier New" w:cs="Courier New"/>
+          <w:sz w:val="20"/>
+          <w:szCs w:val="20"/>
+        </w:rPr>
+        <w:t>Is(</w:t>
+      </w:r>
+      <w:proofErr w:type="gramEnd"/>
+      <w:r>
+        <w:rPr>
+          <w:rFonts w:ascii="Courier New" w:hAnsi="Courier New" w:cs="Courier New"/>
+          <w:sz w:val="20"/>
+          <w:szCs w:val="20"/>
+        </w:rPr>
+        <w:t>Mq4):</w:t>
+      </w:r>
+      <w:r>
+        <w:rPr>
+          <w:rFonts w:ascii="Courier New" w:hAnsi="Courier New" w:cs="Courier New"/>
+          <w:sz w:val="20"/>
+          <w:szCs w:val="20"/>
+        </w:rPr>
+        <w:tab/>
+        <w:t xml:space="preserve"> 4.55803e-005</w:t>
+      </w:r>
+      <w:r>
+        <w:rPr>
+          <w:rFonts w:ascii="Courier New" w:hAnsi="Courier New" w:cs="Courier New"/>
+          <w:sz w:val="20"/>
+          <w:szCs w:val="20"/>
+        </w:rPr>
+        <w:tab/>
+        <w:t xml:space="preserve"> </w:t>
+      </w:r>
+      <w:proofErr w:type="spellStart"/>
+      <w:r>
+        <w:rPr>
+          <w:rFonts w:ascii="Courier New" w:hAnsi="Courier New" w:cs="Courier New"/>
+          <w:sz w:val="20"/>
+          <w:szCs w:val="20"/>
+        </w:rPr>
+        <w:t>device_current</w:t>
+      </w:r>
+      <w:proofErr w:type="spellEnd"/>
+    </w:p>
+    <w:p>
+      <w:pPr>
+        <w:tabs>
+          <w:tab w:val="left" w:pos="0"/>
+          <w:tab w:val="left" w:pos="1728"/>
+          <w:tab w:val="left" w:pos="3456"/>
+          <w:tab w:val="left" w:pos="5184"/>
+          <w:tab w:val="left" w:pos="6912"/>
+          <w:tab w:val="left" w:pos="8640"/>
+          <w:tab w:val="left" w:pos="10368"/>
+          <w:tab w:val="left" w:pos="12096"/>
+          <w:tab w:val="left" w:pos="13824"/>
+          <w:tab w:val="left" w:pos="15552"/>
+          <w:tab w:val="left" w:pos="17280"/>
+          <w:tab w:val="left" w:pos="19008"/>
+          <w:tab w:val="left" w:pos="20736"/>
+          <w:tab w:val="left" w:pos="22464"/>
+          <w:tab w:val="left" w:pos="24192"/>
+          <w:tab w:val="left" w:pos="25920"/>
+          <w:tab w:val="left" w:pos="27648"/>
+          <w:tab w:val="left" w:pos="29376"/>
+          <w:tab w:val="left" w:pos="31104"/>
+        </w:tabs>
+        <w:autoSpaceDE w:val="0"/>
+        <w:autoSpaceDN w:val="0"/>
+        <w:adjustRightInd w:val="0"/>
+        <w:spacing w:after="0" w:line="240" w:lineRule="auto"/>
+        <w:rPr>
+          <w:rFonts w:ascii="Courier New" w:hAnsi="Courier New" w:cs="Courier New"/>
+          <w:sz w:val="20"/>
+          <w:szCs w:val="20"/>
+        </w:rPr>
+      </w:pPr>
+      <w:proofErr w:type="gramStart"/>
+      <w:r>
+        <w:rPr>
+          <w:rFonts w:ascii="Courier New" w:hAnsi="Courier New" w:cs="Courier New"/>
+          <w:sz w:val="20"/>
+          <w:szCs w:val="20"/>
+        </w:rPr>
+        <w:t>Id(</w:t>
+      </w:r>
+      <w:proofErr w:type="gramEnd"/>
+      <w:r>
+        <w:rPr>
+          <w:rFonts w:ascii="Courier New" w:hAnsi="Courier New" w:cs="Courier New"/>
+          <w:sz w:val="20"/>
+          <w:szCs w:val="20"/>
+        </w:rPr>
+        <w:t>Mq3):</w:t>
+      </w:r>
+      <w:r>
+        <w:rPr>
+          <w:rFonts w:ascii="Courier New" w:hAnsi="Courier New" w:cs="Courier New"/>
+          <w:sz w:val="20"/>
+          <w:szCs w:val="20"/>
+        </w:rPr>
+        <w:tab/>
+        <w:t xml:space="preserve"> -4.93894e-005</w:t>
+      </w:r>
+      <w:r>
+        <w:rPr>
+          <w:rFonts w:ascii="Courier New" w:hAnsi="Courier New" w:cs="Courier New"/>
+          <w:sz w:val="20"/>
+          <w:szCs w:val="20"/>
+        </w:rPr>
+        <w:tab/>
+        <w:t xml:space="preserve"> </w:t>
+      </w:r>
+      <w:proofErr w:type="spellStart"/>
+      <w:r>
+        <w:rPr>
+          <w:rFonts w:ascii="Courier New" w:hAnsi="Courier New" w:cs="Courier New"/>
+          <w:sz w:val="20"/>
+          <w:szCs w:val="20"/>
+        </w:rPr>
+        <w:t>device_current</w:t>
+      </w:r>
+      <w:proofErr w:type="spellEnd"/>
+    </w:p>
+    <w:p>
+      <w:pPr>
+        <w:tabs>
+          <w:tab w:val="left" w:pos="0"/>
+          <w:tab w:val="left" w:pos="1728"/>
+          <w:tab w:val="left" w:pos="3456"/>
+          <w:tab w:val="left" w:pos="5184"/>
+          <w:tab w:val="left" w:pos="6912"/>
+          <w:tab w:val="left" w:pos="8640"/>
+          <w:tab w:val="left" w:pos="10368"/>
+          <w:tab w:val="left" w:pos="12096"/>
+          <w:tab w:val="left" w:pos="13824"/>
+          <w:tab w:val="left" w:pos="15552"/>
+          <w:tab w:val="left" w:pos="17280"/>
+          <w:tab w:val="left" w:pos="19008"/>
+          <w:tab w:val="left" w:pos="20736"/>
+          <w:tab w:val="left" w:pos="22464"/>
+          <w:tab w:val="left" w:pos="24192"/>
+          <w:tab w:val="left" w:pos="25920"/>
+          <w:tab w:val="left" w:pos="27648"/>
+          <w:tab w:val="left" w:pos="29376"/>
+          <w:tab w:val="left" w:pos="31104"/>
+        </w:tabs>
+        <w:autoSpaceDE w:val="0"/>
+        <w:autoSpaceDN w:val="0"/>
+        <w:adjustRightInd w:val="0"/>
+        <w:spacing w:after="0" w:line="240" w:lineRule="auto"/>
+        <w:rPr>
+          <w:rFonts w:ascii="Courier New" w:hAnsi="Courier New" w:cs="Courier New"/>
+          <w:sz w:val="20"/>
+          <w:szCs w:val="20"/>
+        </w:rPr>
+      </w:pPr>
+      <w:proofErr w:type="spellStart"/>
+      <w:proofErr w:type="gramStart"/>
+      <w:r>
+        <w:rPr>
+          <w:rFonts w:ascii="Courier New" w:hAnsi="Courier New" w:cs="Courier New"/>
+          <w:sz w:val="20"/>
+          <w:szCs w:val="20"/>
+        </w:rPr>
+        <w:t>Ig</w:t>
+      </w:r>
+      <w:proofErr w:type="spellEnd"/>
+      <w:r>
+        <w:rPr>
+          <w:rFonts w:ascii="Courier New" w:hAnsi="Courier New" w:cs="Courier New"/>
+          <w:sz w:val="20"/>
+          <w:szCs w:val="20"/>
+        </w:rPr>
+        <w:t>(</w:t>
+      </w:r>
+      <w:proofErr w:type="gramEnd"/>
+      <w:r>
+        <w:rPr>
+          <w:rFonts w:ascii="Courier New" w:hAnsi="Courier New" w:cs="Courier New"/>
+          <w:sz w:val="20"/>
+          <w:szCs w:val="20"/>
+        </w:rPr>
+        <w:t>Mq3):</w:t>
+      </w:r>
+      <w:r>
+        <w:rPr>
+          <w:rFonts w:ascii="Courier New" w:hAnsi="Courier New" w:cs="Courier New"/>
+          <w:sz w:val="20"/>
+          <w:szCs w:val="20"/>
+        </w:rPr>
+        <w:tab/>
+        <w:t xml:space="preserve"> 1.44961e-009</w:t>
+      </w:r>
+      <w:r>
+        <w:rPr>
+          <w:rFonts w:ascii="Courier New" w:hAnsi="Courier New" w:cs="Courier New"/>
+          <w:sz w:val="20"/>
+          <w:szCs w:val="20"/>
+        </w:rPr>
+        <w:tab/>
+        <w:t xml:space="preserve"> </w:t>
+      </w:r>
+      <w:proofErr w:type="spellStart"/>
+      <w:r>
+        <w:rPr>
+          <w:rFonts w:ascii="Courier New" w:hAnsi="Courier New" w:cs="Courier New"/>
+          <w:sz w:val="20"/>
+          <w:szCs w:val="20"/>
+        </w:rPr>
+        <w:t>device_current</w:t>
+      </w:r>
+      <w:proofErr w:type="spellEnd"/>
+    </w:p>
+    <w:p>
+      <w:pPr>
+        <w:tabs>
+          <w:tab w:val="left" w:pos="0"/>
+          <w:tab w:val="left" w:pos="1728"/>
+          <w:tab w:val="left" w:pos="3456"/>
+          <w:tab w:val="left" w:pos="5184"/>
+          <w:tab w:val="left" w:pos="6912"/>
+          <w:tab w:val="left" w:pos="8640"/>
+          <w:tab w:val="left" w:pos="10368"/>
+          <w:tab w:val="left" w:pos="12096"/>
+          <w:tab w:val="left" w:pos="13824"/>
+          <w:tab w:val="left" w:pos="15552"/>
+          <w:tab w:val="left" w:pos="17280"/>
+          <w:tab w:val="left" w:pos="19008"/>
+          <w:tab w:val="left" w:pos="20736"/>
+          <w:tab w:val="left" w:pos="22464"/>
+          <w:tab w:val="left" w:pos="24192"/>
+          <w:tab w:val="left" w:pos="25920"/>
+          <w:tab w:val="left" w:pos="27648"/>
+          <w:tab w:val="left" w:pos="29376"/>
+          <w:tab w:val="left" w:pos="31104"/>
+        </w:tabs>
+        <w:autoSpaceDE w:val="0"/>
+        <w:autoSpaceDN w:val="0"/>
+        <w:adjustRightInd w:val="0"/>
+        <w:spacing w:after="0" w:line="240" w:lineRule="auto"/>
+        <w:rPr>
+          <w:rFonts w:ascii="Courier New" w:hAnsi="Courier New" w:cs="Courier New"/>
+          <w:sz w:val="20"/>
+          <w:szCs w:val="20"/>
+        </w:rPr>
+      </w:pPr>
+      <w:proofErr w:type="spellStart"/>
+      <w:proofErr w:type="gramStart"/>
+      <w:r>
+        <w:rPr>
+          <w:rFonts w:ascii="Courier New" w:hAnsi="Courier New" w:cs="Courier New"/>
+          <w:sz w:val="20"/>
+          <w:szCs w:val="20"/>
+        </w:rPr>
+        <w:t>Ib</w:t>
+      </w:r>
+      <w:proofErr w:type="spellEnd"/>
+      <w:r>
+        <w:rPr>
+          <w:rFonts w:ascii="Courier New" w:hAnsi="Courier New" w:cs="Courier New"/>
+          <w:sz w:val="20"/>
+          <w:szCs w:val="20"/>
+        </w:rPr>
+        <w:t>(</w:t>
+      </w:r>
+      <w:proofErr w:type="gramEnd"/>
+      <w:r>
+        <w:rPr>
+          <w:rFonts w:ascii="Courier New" w:hAnsi="Courier New" w:cs="Courier New"/>
+          <w:sz w:val="20"/>
+          <w:szCs w:val="20"/>
+        </w:rPr>
+        <w:t>Mq3):</w:t>
+      </w:r>
+      <w:r>
+        <w:rPr>
+          <w:rFonts w:ascii="Courier New" w:hAnsi="Courier New" w:cs="Courier New"/>
+          <w:sz w:val="20"/>
+          <w:szCs w:val="20"/>
+        </w:rPr>
+        <w:tab/>
+        <w:t xml:space="preserve"> -1.89107e-011</w:t>
+      </w:r>
+      <w:r>
+        <w:rPr>
+          <w:rFonts w:ascii="Courier New" w:hAnsi="Courier New" w:cs="Courier New"/>
+          <w:sz w:val="20"/>
+          <w:szCs w:val="20"/>
+        </w:rPr>
+        <w:tab/>
+        <w:t xml:space="preserve"> </w:t>
+      </w:r>
+      <w:proofErr w:type="spellStart"/>
+      <w:r>
+        <w:rPr>
+          <w:rFonts w:ascii="Courier New" w:hAnsi="Courier New" w:cs="Courier New"/>
+          <w:sz w:val="20"/>
+          <w:szCs w:val="20"/>
+        </w:rPr>
+        <w:t>device_current</w:t>
+      </w:r>
+      <w:proofErr w:type="spellEnd"/>
+    </w:p>
+    <w:p>
+      <w:pPr>
+        <w:tabs>
+          <w:tab w:val="left" w:pos="0"/>
+          <w:tab w:val="left" w:pos="1728"/>
+          <w:tab w:val="left" w:pos="3456"/>
+          <w:tab w:val="left" w:pos="5184"/>
+          <w:tab w:val="left" w:pos="6912"/>
+          <w:tab w:val="left" w:pos="8640"/>
+          <w:tab w:val="left" w:pos="10368"/>
+          <w:tab w:val="left" w:pos="12096"/>
+          <w:tab w:val="left" w:pos="13824"/>
+          <w:tab w:val="left" w:pos="15552"/>
+          <w:tab w:val="left" w:pos="17280"/>
+          <w:tab w:val="left" w:pos="19008"/>
+          <w:tab w:val="left" w:pos="20736"/>
+          <w:tab w:val="left" w:pos="22464"/>
+          <w:tab w:val="left" w:pos="24192"/>
+          <w:tab w:val="left" w:pos="25920"/>
+          <w:tab w:val="left" w:pos="27648"/>
+          <w:tab w:val="left" w:pos="29376"/>
+          <w:tab w:val="left" w:pos="31104"/>
+        </w:tabs>
+        <w:autoSpaceDE w:val="0"/>
+        <w:autoSpaceDN w:val="0"/>
+        <w:adjustRightInd w:val="0"/>
+        <w:spacing w:after="0" w:line="240" w:lineRule="auto"/>
+        <w:rPr>
+          <w:rFonts w:ascii="Courier New" w:hAnsi="Courier New" w:cs="Courier New"/>
+          <w:sz w:val="20"/>
+          <w:szCs w:val="20"/>
+        </w:rPr>
+      </w:pPr>
+      <w:proofErr w:type="gramStart"/>
+      <w:r>
+        <w:rPr>
+          <w:rFonts w:ascii="Courier New" w:hAnsi="Courier New" w:cs="Courier New"/>
+          <w:sz w:val="20"/>
+          <w:szCs w:val="20"/>
+        </w:rPr>
+        <w:t>Is(</w:t>
+      </w:r>
+      <w:proofErr w:type="gramEnd"/>
+      <w:r>
+        <w:rPr>
+          <w:rFonts w:ascii="Courier New" w:hAnsi="Courier New" w:cs="Courier New"/>
+          <w:sz w:val="20"/>
+          <w:szCs w:val="20"/>
+        </w:rPr>
+        <w:t>Mq3):</w:t>
+      </w:r>
+      <w:r>
+        <w:rPr>
+          <w:rFonts w:ascii="Courier New" w:hAnsi="Courier New" w:cs="Courier New"/>
+          <w:sz w:val="20"/>
+          <w:szCs w:val="20"/>
+        </w:rPr>
+        <w:tab/>
+        <w:t xml:space="preserve"> 4.9388e-005</w:t>
+      </w:r>
+      <w:r>
+        <w:rPr>
+          <w:rFonts w:ascii="Courier New" w:hAnsi="Courier New" w:cs="Courier New"/>
+          <w:sz w:val="20"/>
+          <w:szCs w:val="20"/>
+        </w:rPr>
+        <w:tab/>
+        <w:t xml:space="preserve"> </w:t>
+      </w:r>
+      <w:proofErr w:type="spellStart"/>
+      <w:r>
+        <w:rPr>
+          <w:rFonts w:ascii="Courier New" w:hAnsi="Courier New" w:cs="Courier New"/>
+          <w:sz w:val="20"/>
+          <w:szCs w:val="20"/>
+        </w:rPr>
+        <w:t>device_current</w:t>
+      </w:r>
+      <w:proofErr w:type="spellEnd"/>
+    </w:p>
+    <w:p>
+      <w:pPr>
+        <w:tabs>
+          <w:tab w:val="left" w:pos="0"/>
+          <w:tab w:val="left" w:pos="1728"/>
+          <w:tab w:val="left" w:pos="3456"/>
+          <w:tab w:val="left" w:pos="5184"/>
+          <w:tab w:val="left" w:pos="6912"/>
+          <w:tab w:val="left" w:pos="8640"/>
+          <w:tab w:val="left" w:pos="10368"/>
+          <w:tab w:val="left" w:pos="12096"/>
+          <w:tab w:val="left" w:pos="13824"/>
+          <w:tab w:val="left" w:pos="15552"/>
+          <w:tab w:val="left" w:pos="17280"/>
+          <w:tab w:val="left" w:pos="19008"/>
+          <w:tab w:val="left" w:pos="20736"/>
+          <w:tab w:val="left" w:pos="22464"/>
+          <w:tab w:val="left" w:pos="24192"/>
+          <w:tab w:val="left" w:pos="25920"/>
+          <w:tab w:val="left" w:pos="27648"/>
+          <w:tab w:val="left" w:pos="29376"/>
+          <w:tab w:val="left" w:pos="31104"/>
+        </w:tabs>
+        <w:autoSpaceDE w:val="0"/>
+        <w:autoSpaceDN w:val="0"/>
+        <w:adjustRightInd w:val="0"/>
+        <w:spacing w:after="0" w:line="240" w:lineRule="auto"/>
+        <w:rPr>
+          <w:rFonts w:ascii="Courier New" w:hAnsi="Courier New" w:cs="Courier New"/>
+          <w:sz w:val="20"/>
+          <w:szCs w:val="20"/>
+        </w:rPr>
+      </w:pPr>
+      <w:proofErr w:type="gramStart"/>
+      <w:r>
+        <w:rPr>
+          <w:rFonts w:ascii="Courier New" w:hAnsi="Courier New" w:cs="Courier New"/>
+          <w:sz w:val="20"/>
+          <w:szCs w:val="20"/>
+        </w:rPr>
+        <w:t>Id(</w:t>
+      </w:r>
+      <w:proofErr w:type="gramEnd"/>
+      <w:r>
+        <w:rPr>
+          <w:rFonts w:ascii="Courier New" w:hAnsi="Courier New" w:cs="Courier New"/>
+          <w:sz w:val="20"/>
+          <w:szCs w:val="20"/>
+        </w:rPr>
+        <w:t>Mq2):</w:t>
+      </w:r>
+      <w:r>
+        <w:rPr>
+          <w:rFonts w:ascii="Courier New" w:hAnsi="Courier New" w:cs="Courier New"/>
+          <w:sz w:val="20"/>
+          <w:szCs w:val="20"/>
+        </w:rPr>
+        <w:tab/>
+        <w:t xml:space="preserve"> -4.5588e-005</w:t>
+      </w:r>
+      <w:r>
+        <w:rPr>
+          <w:rFonts w:ascii="Courier New" w:hAnsi="Courier New" w:cs="Courier New"/>
+          <w:sz w:val="20"/>
+          <w:szCs w:val="20"/>
+        </w:rPr>
+        <w:tab/>
+        <w:t xml:space="preserve"> </w:t>
+      </w:r>
+      <w:proofErr w:type="spellStart"/>
+      <w:r>
+        <w:rPr>
+          <w:rFonts w:ascii="Courier New" w:hAnsi="Courier New" w:cs="Courier New"/>
+          <w:sz w:val="20"/>
+          <w:szCs w:val="20"/>
+        </w:rPr>
+        <w:t>device_current</w:t>
+      </w:r>
+      <w:proofErr w:type="spellEnd"/>
+    </w:p>
+    <w:p>
+      <w:pPr>
+        <w:tabs>
+          <w:tab w:val="left" w:pos="0"/>
+          <w:tab w:val="left" w:pos="1728"/>
+          <w:tab w:val="left" w:pos="3456"/>
+          <w:tab w:val="left" w:pos="5184"/>
+          <w:tab w:val="left" w:pos="6912"/>
+          <w:tab w:val="left" w:pos="8640"/>
+          <w:tab w:val="left" w:pos="10368"/>
+          <w:tab w:val="left" w:pos="12096"/>
+          <w:tab w:val="left" w:pos="13824"/>
+          <w:tab w:val="left" w:pos="15552"/>
+          <w:tab w:val="left" w:pos="17280"/>
+          <w:tab w:val="left" w:pos="19008"/>
+          <w:tab w:val="left" w:pos="20736"/>
+          <w:tab w:val="left" w:pos="22464"/>
+          <w:tab w:val="left" w:pos="24192"/>
+          <w:tab w:val="left" w:pos="25920"/>
+          <w:tab w:val="left" w:pos="27648"/>
+          <w:tab w:val="left" w:pos="29376"/>
+          <w:tab w:val="left" w:pos="31104"/>
+        </w:tabs>
+        <w:autoSpaceDE w:val="0"/>
+        <w:autoSpaceDN w:val="0"/>
+        <w:adjustRightInd w:val="0"/>
+        <w:spacing w:after="0" w:line="240" w:lineRule="auto"/>
+        <w:rPr>
+          <w:rFonts w:ascii="Courier New" w:hAnsi="Courier New" w:cs="Courier New"/>
+          <w:sz w:val="20"/>
+          <w:szCs w:val="20"/>
+        </w:rPr>
+      </w:pPr>
+      <w:proofErr w:type="spellStart"/>
+      <w:proofErr w:type="gramStart"/>
+      <w:r>
+        <w:rPr>
+          <w:rFonts w:ascii="Courier New" w:hAnsi="Courier New" w:cs="Courier New"/>
+          <w:sz w:val="20"/>
+          <w:szCs w:val="20"/>
+        </w:rPr>
+        <w:t>Ig</w:t>
+      </w:r>
+      <w:proofErr w:type="spellEnd"/>
+      <w:r>
+        <w:rPr>
+          <w:rFonts w:ascii="Courier New" w:hAnsi="Courier New" w:cs="Courier New"/>
+          <w:sz w:val="20"/>
+          <w:szCs w:val="20"/>
+        </w:rPr>
+        <w:t>(</w:t>
+      </w:r>
+      <w:proofErr w:type="gramEnd"/>
+      <w:r>
+        <w:rPr>
+          <w:rFonts w:ascii="Courier New" w:hAnsi="Courier New" w:cs="Courier New"/>
+          <w:sz w:val="20"/>
+          <w:szCs w:val="20"/>
+        </w:rPr>
+        <w:t>Mq2):</w:t>
+      </w:r>
+      <w:r>
+        <w:rPr>
+          <w:rFonts w:ascii="Courier New" w:hAnsi="Courier New" w:cs="Courier New"/>
+          <w:sz w:val="20"/>
+          <w:szCs w:val="20"/>
+        </w:rPr>
+        <w:tab/>
+        <w:t xml:space="preserve"> 4.47265e-010</w:t>
+      </w:r>
+      <w:r>
+        <w:rPr>
+          <w:rFonts w:ascii="Courier New" w:hAnsi="Courier New" w:cs="Courier New"/>
+          <w:sz w:val="20"/>
+          <w:szCs w:val="20"/>
+        </w:rPr>
+        <w:tab/>
+        <w:t xml:space="preserve"> </w:t>
+      </w:r>
+      <w:proofErr w:type="spellStart"/>
+      <w:r>
+        <w:rPr>
+          <w:rFonts w:ascii="Courier New" w:hAnsi="Courier New" w:cs="Courier New"/>
+          <w:sz w:val="20"/>
+          <w:szCs w:val="20"/>
+        </w:rPr>
+        <w:t>device_current</w:t>
+      </w:r>
+      <w:proofErr w:type="spellEnd"/>
+    </w:p>
+    <w:p>
+      <w:pPr>
+        <w:tabs>
+          <w:tab w:val="left" w:pos="0"/>
+          <w:tab w:val="left" w:pos="1728"/>
+          <w:tab w:val="left" w:pos="3456"/>
+          <w:tab w:val="left" w:pos="5184"/>
+          <w:tab w:val="left" w:pos="6912"/>
+          <w:tab w:val="left" w:pos="8640"/>
+          <w:tab w:val="left" w:pos="10368"/>
+          <w:tab w:val="left" w:pos="12096"/>
+          <w:tab w:val="left" w:pos="13824"/>
+          <w:tab w:val="left" w:pos="15552"/>
+          <w:tab w:val="left" w:pos="17280"/>
+          <w:tab w:val="left" w:pos="19008"/>
+          <w:tab w:val="left" w:pos="20736"/>
+          <w:tab w:val="left" w:pos="22464"/>
+          <w:tab w:val="left" w:pos="24192"/>
+          <w:tab w:val="left" w:pos="25920"/>
+          <w:tab w:val="left" w:pos="27648"/>
+          <w:tab w:val="left" w:pos="29376"/>
+          <w:tab w:val="left" w:pos="31104"/>
+        </w:tabs>
+        <w:autoSpaceDE w:val="0"/>
+        <w:autoSpaceDN w:val="0"/>
+        <w:adjustRightInd w:val="0"/>
+        <w:spacing w:after="0" w:line="240" w:lineRule="auto"/>
+        <w:rPr>
+          <w:rFonts w:ascii="Courier New" w:hAnsi="Courier New" w:cs="Courier New"/>
+          <w:sz w:val="20"/>
+          <w:szCs w:val="20"/>
+        </w:rPr>
+      </w:pPr>
+      <w:proofErr w:type="spellStart"/>
+      <w:proofErr w:type="gramStart"/>
+      <w:r>
+        <w:rPr>
+          <w:rFonts w:ascii="Courier New" w:hAnsi="Courier New" w:cs="Courier New"/>
+          <w:sz w:val="20"/>
+          <w:szCs w:val="20"/>
+        </w:rPr>
+        <w:t>Ib</w:t>
+      </w:r>
+      <w:proofErr w:type="spellEnd"/>
+      <w:r>
+        <w:rPr>
+          <w:rFonts w:ascii="Courier New" w:hAnsi="Courier New" w:cs="Courier New"/>
+          <w:sz w:val="20"/>
+          <w:szCs w:val="20"/>
+        </w:rPr>
+        <w:t>(</w:t>
+      </w:r>
+      <w:proofErr w:type="gramEnd"/>
+      <w:r>
+        <w:rPr>
+          <w:rFonts w:ascii="Courier New" w:hAnsi="Courier New" w:cs="Courier New"/>
+          <w:sz w:val="20"/>
+          <w:szCs w:val="20"/>
+        </w:rPr>
+        <w:t>Mq2):</w:t>
+      </w:r>
+      <w:r>
+        <w:rPr>
+          <w:rFonts w:ascii="Courier New" w:hAnsi="Courier New" w:cs="Courier New"/>
+          <w:sz w:val="20"/>
+          <w:szCs w:val="20"/>
+        </w:rPr>
+        <w:tab/>
+        <w:t xml:space="preserve"> -6.27307e-013</w:t>
+      </w:r>
+      <w:r>
+        <w:rPr>
+          <w:rFonts w:ascii="Courier New" w:hAnsi="Courier New" w:cs="Courier New"/>
+          <w:sz w:val="20"/>
+          <w:szCs w:val="20"/>
+        </w:rPr>
+        <w:tab/>
+        <w:t xml:space="preserve"> </w:t>
+      </w:r>
+      <w:proofErr w:type="spellStart"/>
+      <w:r>
+        <w:rPr>
+          <w:rFonts w:ascii="Courier New" w:hAnsi="Courier New" w:cs="Courier New"/>
+          <w:sz w:val="20"/>
+          <w:szCs w:val="20"/>
+        </w:rPr>
+        <w:t>device_current</w:t>
+      </w:r>
+      <w:proofErr w:type="spellEnd"/>
+    </w:p>
+    <w:p>
+      <w:pPr>
+        <w:tabs>
+          <w:tab w:val="left" w:pos="0"/>
+          <w:tab w:val="left" w:pos="1728"/>
+          <w:tab w:val="left" w:pos="3456"/>
+          <w:tab w:val="left" w:pos="5184"/>
+          <w:tab w:val="left" w:pos="6912"/>
+          <w:tab w:val="left" w:pos="8640"/>
+          <w:tab w:val="left" w:pos="10368"/>
+          <w:tab w:val="left" w:pos="12096"/>
+          <w:tab w:val="left" w:pos="13824"/>
+          <w:tab w:val="left" w:pos="15552"/>
+          <w:tab w:val="left" w:pos="17280"/>
+          <w:tab w:val="left" w:pos="19008"/>
+          <w:tab w:val="left" w:pos="20736"/>
+          <w:tab w:val="left" w:pos="22464"/>
+          <w:tab w:val="left" w:pos="24192"/>
+          <w:tab w:val="left" w:pos="25920"/>
+          <w:tab w:val="left" w:pos="27648"/>
+          <w:tab w:val="left" w:pos="29376"/>
+          <w:tab w:val="left" w:pos="31104"/>
+        </w:tabs>
+        <w:autoSpaceDE w:val="0"/>
+        <w:autoSpaceDN w:val="0"/>
+        <w:adjustRightInd w:val="0"/>
+        <w:spacing w:after="0" w:line="240" w:lineRule="auto"/>
+        <w:rPr>
+          <w:rFonts w:ascii="Courier New" w:hAnsi="Courier New" w:cs="Courier New"/>
+          <w:sz w:val="20"/>
+          <w:szCs w:val="20"/>
+        </w:rPr>
+      </w:pPr>
+      <w:proofErr w:type="gramStart"/>
+      <w:r>
+        <w:rPr>
+          <w:rFonts w:ascii="Courier New" w:hAnsi="Courier New" w:cs="Courier New"/>
+          <w:sz w:val="20"/>
+          <w:szCs w:val="20"/>
+        </w:rPr>
+        <w:t>Is(</w:t>
+      </w:r>
+      <w:proofErr w:type="gramEnd"/>
+      <w:r>
+        <w:rPr>
+          <w:rFonts w:ascii="Courier New" w:hAnsi="Courier New" w:cs="Courier New"/>
+          <w:sz w:val="20"/>
+          <w:szCs w:val="20"/>
+        </w:rPr>
+        <w:t>Mq2):</w:t>
+      </w:r>
+      <w:r>
+        <w:rPr>
+          <w:rFonts w:ascii="Courier New" w:hAnsi="Courier New" w:cs="Courier New"/>
+          <w:sz w:val="20"/>
+          <w:szCs w:val="20"/>
+        </w:rPr>
+        <w:tab/>
+        <w:t xml:space="preserve"> 4.55875e-005</w:t>
+      </w:r>
+      <w:r>
+        <w:rPr>
+          <w:rFonts w:ascii="Courier New" w:hAnsi="Courier New" w:cs="Courier New"/>
+          <w:sz w:val="20"/>
+          <w:szCs w:val="20"/>
+        </w:rPr>
+        <w:tab/>
+        <w:t xml:space="preserve"> </w:t>
+      </w:r>
+      <w:proofErr w:type="spellStart"/>
+      <w:r>
+        <w:rPr>
+          <w:rFonts w:ascii="Courier New" w:hAnsi="Courier New" w:cs="Courier New"/>
+          <w:sz w:val="20"/>
+          <w:szCs w:val="20"/>
+        </w:rPr>
+        <w:t>device_current</w:t>
+      </w:r>
+      <w:proofErr w:type="spellEnd"/>
+    </w:p>
+    <w:p>
+      <w:pPr>
+        <w:tabs>
+          <w:tab w:val="left" w:pos="0"/>
+          <w:tab w:val="left" w:pos="1728"/>
+          <w:tab w:val="left" w:pos="3456"/>
+          <w:tab w:val="left" w:pos="5184"/>
+          <w:tab w:val="left" w:pos="6912"/>
+          <w:tab w:val="left" w:pos="8640"/>
+          <w:tab w:val="left" w:pos="10368"/>
+          <w:tab w:val="left" w:pos="12096"/>
+          <w:tab w:val="left" w:pos="13824"/>
+          <w:tab w:val="left" w:pos="15552"/>
+          <w:tab w:val="left" w:pos="17280"/>
+          <w:tab w:val="left" w:pos="19008"/>
+          <w:tab w:val="left" w:pos="20736"/>
+          <w:tab w:val="left" w:pos="22464"/>
+          <w:tab w:val="left" w:pos="24192"/>
+          <w:tab w:val="left" w:pos="25920"/>
+          <w:tab w:val="left" w:pos="27648"/>
+          <w:tab w:val="left" w:pos="29376"/>
+          <w:tab w:val="left" w:pos="31104"/>
+        </w:tabs>
+        <w:autoSpaceDE w:val="0"/>
+        <w:autoSpaceDN w:val="0"/>
+        <w:adjustRightInd w:val="0"/>
+        <w:spacing w:after="0" w:line="240" w:lineRule="auto"/>
+        <w:rPr>
+          <w:rFonts w:ascii="Courier New" w:hAnsi="Courier New" w:cs="Courier New"/>
+          <w:sz w:val="20"/>
+          <w:szCs w:val="20"/>
+        </w:rPr>
+      </w:pPr>
+      <w:proofErr w:type="gramStart"/>
+      <w:r>
+        <w:rPr>
+          <w:rFonts w:ascii="Courier New" w:hAnsi="Courier New" w:cs="Courier New"/>
+          <w:sz w:val="20"/>
+          <w:szCs w:val="20"/>
+        </w:rPr>
+        <w:t>Id(</w:t>
+      </w:r>
+      <w:proofErr w:type="gramEnd"/>
+      <w:r>
+        <w:rPr>
+          <w:rFonts w:ascii="Courier New" w:hAnsi="Courier New" w:cs="Courier New"/>
+          <w:sz w:val="20"/>
+          <w:szCs w:val="20"/>
+        </w:rPr>
+        <w:t>Mq1):</w:t>
+      </w:r>
+      <w:r>
+        <w:rPr>
+          <w:rFonts w:ascii="Courier New" w:hAnsi="Courier New" w:cs="Courier New"/>
+          <w:sz w:val="20"/>
+          <w:szCs w:val="20"/>
+        </w:rPr>
+        <w:tab/>
+        <w:t xml:space="preserve"> -4.9389e-005</w:t>
+      </w:r>
+      <w:r>
+        <w:rPr>
+          <w:rFonts w:ascii="Courier New" w:hAnsi="Courier New" w:cs="Courier New"/>
+          <w:sz w:val="20"/>
+          <w:szCs w:val="20"/>
+        </w:rPr>
+        <w:tab/>
+        <w:t xml:space="preserve"> </w:t>
+      </w:r>
+      <w:proofErr w:type="spellStart"/>
+      <w:r>
+        <w:rPr>
+          <w:rFonts w:ascii="Courier New" w:hAnsi="Courier New" w:cs="Courier New"/>
+          <w:sz w:val="20"/>
+          <w:szCs w:val="20"/>
+        </w:rPr>
+        <w:t>device_current</w:t>
+      </w:r>
+      <w:proofErr w:type="spellEnd"/>
+    </w:p>
+    <w:p>
+      <w:pPr>
+        <w:tabs>
+          <w:tab w:val="left" w:pos="0"/>
+          <w:tab w:val="left" w:pos="1728"/>
+          <w:tab w:val="left" w:pos="3456"/>
+          <w:tab w:val="left" w:pos="5184"/>
+          <w:tab w:val="left" w:pos="6912"/>
+          <w:tab w:val="left" w:pos="8640"/>
+          <w:tab w:val="left" w:pos="10368"/>
+          <w:tab w:val="left" w:pos="12096"/>
+          <w:tab w:val="left" w:pos="13824"/>
+          <w:tab w:val="left" w:pos="15552"/>
+          <w:tab w:val="left" w:pos="17280"/>
+          <w:tab w:val="left" w:pos="19008"/>
+          <w:tab w:val="left" w:pos="20736"/>
+          <w:tab w:val="left" w:pos="22464"/>
+          <w:tab w:val="left" w:pos="24192"/>
+          <w:tab w:val="left" w:pos="25920"/>
+          <w:tab w:val="left" w:pos="27648"/>
+          <w:tab w:val="left" w:pos="29376"/>
+          <w:tab w:val="left" w:pos="31104"/>
+        </w:tabs>
+        <w:autoSpaceDE w:val="0"/>
+        <w:autoSpaceDN w:val="0"/>
+        <w:adjustRightInd w:val="0"/>
+        <w:spacing w:after="0" w:line="240" w:lineRule="auto"/>
+        <w:rPr>
+          <w:rFonts w:ascii="Courier New" w:hAnsi="Courier New" w:cs="Courier New"/>
+          <w:sz w:val="20"/>
+          <w:szCs w:val="20"/>
+        </w:rPr>
+      </w:pPr>
+      <w:proofErr w:type="spellStart"/>
+      <w:proofErr w:type="gramStart"/>
+      <w:r>
+        <w:rPr>
+          <w:rFonts w:ascii="Courier New" w:hAnsi="Courier New" w:cs="Courier New"/>
+          <w:sz w:val="20"/>
+          <w:szCs w:val="20"/>
+        </w:rPr>
+        <w:t>Ig</w:t>
+      </w:r>
+      <w:proofErr w:type="spellEnd"/>
+      <w:r>
+        <w:rPr>
+          <w:rFonts w:ascii="Courier New" w:hAnsi="Courier New" w:cs="Courier New"/>
+          <w:sz w:val="20"/>
+          <w:szCs w:val="20"/>
+        </w:rPr>
+        <w:t>(</w:t>
+      </w:r>
+      <w:proofErr w:type="gramEnd"/>
+      <w:r>
+        <w:rPr>
+          <w:rFonts w:ascii="Courier New" w:hAnsi="Courier New" w:cs="Courier New"/>
+          <w:sz w:val="20"/>
+          <w:szCs w:val="20"/>
+        </w:rPr>
+        <w:t>Mq1):</w:t>
+      </w:r>
+      <w:r>
+        <w:rPr>
+          <w:rFonts w:ascii="Courier New" w:hAnsi="Courier New" w:cs="Courier New"/>
+          <w:sz w:val="20"/>
+          <w:szCs w:val="20"/>
+        </w:rPr>
+        <w:tab/>
+        <w:t xml:space="preserve"> 4.40984e-010</w:t>
+      </w:r>
+      <w:r>
+        <w:rPr>
+          <w:rFonts w:ascii="Courier New" w:hAnsi="Courier New" w:cs="Courier New"/>
+          <w:sz w:val="20"/>
+          <w:szCs w:val="20"/>
+        </w:rPr>
+        <w:tab/>
+        <w:t xml:space="preserve"> </w:t>
+      </w:r>
+      <w:proofErr w:type="spellStart"/>
+      <w:r>
+        <w:rPr>
+          <w:rFonts w:ascii="Courier New" w:hAnsi="Courier New" w:cs="Courier New"/>
+          <w:sz w:val="20"/>
+          <w:szCs w:val="20"/>
+        </w:rPr>
+        <w:t>device_current</w:t>
+      </w:r>
+      <w:proofErr w:type="spellEnd"/>
+    </w:p>
+    <w:p>
+      <w:pPr>
+        <w:spacing w:after="0" w:line="240" w:lineRule="auto"/>
+      </w:pPr>
+      <w:proofErr w:type="spellStart"/>
+      <w:proofErr w:type="gramStart"/>
+      <w:r>
+        <w:rPr>
+          <w:rFonts w:ascii="Courier New" w:hAnsi="Courier New" w:cs="Courier New"/>
+          <w:sz w:val="20"/>
+          <w:szCs w:val="20"/>
+        </w:rPr>
+        <w:t>Ib</w:t>
+      </w:r>
+      <w:proofErr w:type="spellEnd"/>
+      <w:r>
+        <w:rPr>
+          <w:rFonts w:ascii="Courier New" w:hAnsi="Courier New" w:cs="Courier New"/>
+          <w:sz w:val="20"/>
+          <w:szCs w:val="20"/>
+        </w:rPr>
+        <w:t>(</w:t>
+      </w:r>
+      <w:proofErr w:type="gramEnd"/>
+      <w:r>
+        <w:rPr>
+          <w:rFonts w:ascii="Courier New" w:hAnsi="Courier New" w:cs="Courier New"/>
+          <w:sz w:val="20"/>
+          <w:szCs w:val="20"/>
+        </w:rPr>
+        <w:t>Mq1):</w:t>
+      </w:r>
+      <w:r>
+        <w:rPr>
+          <w:rFonts w:ascii="Courier New" w:hAnsi="Courier New" w:cs="Courier New"/>
+          <w:sz w:val="20"/>
+          <w:szCs w:val="20"/>
+        </w:rPr>
+        <w:tab/>
+        <w:t xml:space="preserve"> -9.4603e-013</w:t>
+      </w:r>
+      <w:r>
+        <w:rPr>
+          <w:rFonts w:ascii="Courier New" w:hAnsi="Courier New" w:cs="Courier New"/>
+          <w:sz w:val="20"/>
+          <w:szCs w:val="20"/>
+        </w:rPr>
+        <w:tab/>
+      </w:r>
+      <w:proofErr w:type="spellStart"/>
+      <w:r>
+        <w:rPr>
+          <w:rFonts w:ascii="Courier New" w:hAnsi="Courier New" w:cs="Courier New"/>
+          <w:sz w:val="20"/>
+          <w:szCs w:val="20"/>
+        </w:rPr>
+        <w:t>device_current</w:t>
+      </w:r>
+      <w:proofErr w:type="spellEnd"/>
+    </w:p>
+    <w:p>
+      <w:pPr>
+        <w:spacing w:after="0" w:line="240" w:lineRule="auto"/>
+      </w:pPr>
+    </w:p>
+    <w:p>
+      <w:pPr>
+        <w:spacing w:after="0" w:line="240" w:lineRule="auto"/>
+      </w:pPr>
+      <w:r>
+        <w:t xml:space="preserve">To save the trouble of summing and multiplying the whole stack of base currents and gate currents let’s take a </w:t>
+      </w:r>
+      <w:proofErr w:type="spellStart"/>
+      <w:r>
+        <w:t>guestimate</w:t>
+      </w:r>
+      <w:proofErr w:type="spellEnd"/>
+      <w:r>
+        <w:t xml:space="preserve"> and call the leakage </w:t>
+      </w:r>
+      <w:proofErr w:type="gramStart"/>
+      <w:r>
+        <w:t xml:space="preserve">power </w:t>
+      </w:r>
+      <w:r>
+        <w:t>:</w:t>
+      </w:r>
+      <w:proofErr w:type="gramEnd"/>
+    </w:p>
+    <w:p>
+      <w:pPr>
+        <w:spacing w:after="0" w:line="240" w:lineRule="auto"/>
+      </w:pPr>
+    </w:p>
+    <w:p>
+      <w:pPr>
+        <w:spacing w:after="0" w:line="240" w:lineRule="auto"/>
+        <w:rPr>
+          <w:rFonts w:eastAsiaTheme="minorEastAsia"/>
+        </w:rPr>
+      </w:pPr>
+      <w:r>
+        <w:t xml:space="preserve">  (5 transistors)*</w:t>
+      </w:r>
+      <w:r>
+        <w:rPr>
+          <w:rFonts w:eastAsiaTheme="minorEastAsia"/>
+        </w:rPr>
+        <w:t>(</w:t>
+      </w:r>
+      <m:oMath>
+        <m:sSup>
+          <m:sSupPr>
+            <m:ctrlPr>
+              <w:rPr>
+                <w:rFonts w:ascii="Cambria Math" w:hAnsi="Cambria Math"/>
+                <w:i/>
+              </w:rPr>
+            </m:ctrlPr>
+          </m:sSupPr>
+          <m:e>
+            <m:r>
+              <w:rPr>
+                <w:rFonts w:ascii="Cambria Math" w:hAnsi="Cambria Math"/>
+              </w:rPr>
+              <m:t>10</m:t>
+            </m:r>
+          </m:e>
+          <m:sup>
+            <m:r>
+              <w:rPr>
+                <w:rFonts w:ascii="Cambria Math" w:hAnsi="Cambria Math"/>
+              </w:rPr>
+              <m:t>-8</m:t>
+            </m:r>
+          </m:sup>
+        </m:sSup>
+      </m:oMath>
+      <w:r>
+        <w:rPr>
+          <w:rFonts w:eastAsiaTheme="minorEastAsia"/>
+        </w:rPr>
+        <w:t xml:space="preserve">leakage current/transistor)*(1V median voltage) = </w:t>
+      </w:r>
+      <w:r>
+        <w:rPr>
+          <w:rFonts w:eastAsiaTheme="minorEastAsia"/>
+        </w:rPr>
+        <w:t>50nW</w:t>
+      </w:r>
+    </w:p>
+    <w:p>
+      <w:pPr>
+        <w:spacing w:after="0" w:line="240" w:lineRule="auto"/>
+        <w:rPr>
+          <w:rFonts w:eastAsiaTheme="minorEastAsia"/>
+        </w:rPr>
+      </w:pPr>
+    </w:p>
+    <w:p>
+      <w:pPr>
+        <w:spacing w:after="0" w:line="240" w:lineRule="auto"/>
+        <w:rPr>
+          <w:rFonts w:eastAsiaTheme="minorEastAsia"/>
+        </w:rPr>
+      </w:pPr>
+      <w:r>
+        <w:rPr>
+          <w:rFonts w:eastAsiaTheme="minorEastAsia"/>
+        </w:rPr>
+        <w:t>We can do a more definitive measurement on the final wide swing current implementation.</w:t>
+      </w:r>
+    </w:p>
+    <w:p>
+      <w:pPr>
+        <w:spacing w:after="0" w:line="240" w:lineRule="auto"/>
+        <w:rPr>
+          <w:rFonts w:eastAsiaTheme="minorEastAsia"/>
+        </w:rPr>
+      </w:pPr>
+    </w:p>
+    <w:p>
+      <w:pPr>
+        <w:spacing w:after="0" w:line="240" w:lineRule="auto"/>
+        <w:rPr>
+          <w:rFonts w:eastAsiaTheme="minorEastAsia"/>
+        </w:rPr>
+      </w:pPr>
+      <w:r>
+        <w:rPr>
+          <w:rFonts w:eastAsiaTheme="minorEastAsia"/>
+          <w:b/>
+        </w:rPr>
+        <w:t>Temperature Coefficient</w:t>
+      </w:r>
+      <w:r>
+        <w:rPr>
+          <w:rFonts w:eastAsiaTheme="minorEastAsia"/>
+        </w:rPr>
+        <w:t xml:space="preserve">:  Running a temperature sweep while sweeping </w:t>
+      </w:r>
+      <w:proofErr w:type="spellStart"/>
+      <w:r>
+        <w:rPr>
+          <w:rFonts w:eastAsiaTheme="minorEastAsia"/>
+          <w:i/>
+        </w:rPr>
+        <w:t>vdd</w:t>
+      </w:r>
+      <w:proofErr w:type="spellEnd"/>
+      <w:r>
+        <w:rPr>
+          <w:rFonts w:eastAsiaTheme="minorEastAsia"/>
+        </w:rPr>
+        <w:t xml:space="preserve"> from 1.3V to 1.8V shows the same range of positive and negative temperature coefficients as the SPICE model for short channel low voltage MOSFETS.  The </w:t>
+      </w:r>
+      <w:proofErr w:type="spellStart"/>
+      <w:r>
+        <w:rPr>
+          <w:rFonts w:eastAsiaTheme="minorEastAsia"/>
+          <w:i/>
+        </w:rPr>
+        <w:t>Tempco</w:t>
+      </w:r>
+      <w:proofErr w:type="spellEnd"/>
+      <w:r>
+        <w:rPr>
+          <w:rFonts w:eastAsiaTheme="minorEastAsia"/>
+        </w:rPr>
+        <w:t xml:space="preserve"> for </w:t>
+      </w:r>
+      <w:proofErr w:type="spellStart"/>
+      <w:r>
+        <w:rPr>
+          <w:rFonts w:eastAsiaTheme="minorEastAsia"/>
+          <w:i/>
+        </w:rPr>
+        <w:t>vdd</w:t>
+      </w:r>
+      <w:proofErr w:type="spellEnd"/>
+      <w:r>
+        <w:rPr>
+          <w:rFonts w:eastAsiaTheme="minorEastAsia"/>
+        </w:rPr>
+        <w:t xml:space="preserve"> = 1.8V is -42nA/C which matches very closely with the SPICE </w:t>
+      </w:r>
+      <w:proofErr w:type="spellStart"/>
+      <w:r>
+        <w:rPr>
+          <w:rFonts w:eastAsiaTheme="minorEastAsia"/>
+          <w:i/>
+        </w:rPr>
+        <w:t>Tempco</w:t>
+      </w:r>
+      <w:proofErr w:type="spellEnd"/>
+      <w:r>
+        <w:rPr>
+          <w:rFonts w:eastAsiaTheme="minorEastAsia"/>
+          <w:i/>
+        </w:rPr>
+        <w:t xml:space="preserve"> </w:t>
+      </w:r>
+      <w:r>
+        <w:rPr>
+          <w:rFonts w:eastAsiaTheme="minorEastAsia"/>
+        </w:rPr>
+        <w:t xml:space="preserve">value of </w:t>
+      </w:r>
+      <w:r>
+        <w:rPr>
+          <w:rFonts w:eastAsiaTheme="minorEastAsia"/>
+          <w:i/>
+        </w:rPr>
+        <w:t>40uA</w:t>
+      </w:r>
+      <w:r>
+        <w:rPr>
+          <w:rFonts w:eastAsiaTheme="minorEastAsia"/>
+        </w:rPr>
+        <w:t xml:space="preserve">/C.  </w:t>
+      </w:r>
+    </w:p>
+    <w:p>
+      <w:pPr>
+        <w:spacing w:after="0" w:line="240" w:lineRule="auto"/>
+        <w:rPr>
+          <w:rFonts w:eastAsiaTheme="minorEastAsia"/>
+        </w:rPr>
+      </w:pPr>
+    </w:p>
+    <w:p>
+      <w:pPr>
+        <w:spacing w:after="0" w:line="240" w:lineRule="auto"/>
+        <w:rPr>
+          <w:rFonts w:eastAsiaTheme="minorEastAsia"/>
+        </w:rPr>
+      </w:pPr>
+      <w:r>
+        <w:rPr>
+          <w:rFonts w:eastAsiaTheme="minorEastAsia"/>
+        </w:rPr>
         <w:t xml:space="preserve">The </w:t>
       </w:r>
+      <w:r>
+        <w:rPr>
+          <w:rFonts w:eastAsiaTheme="minorEastAsia"/>
+          <w:b/>
+        </w:rPr>
+        <w:t>output resistance</w:t>
+      </w:r>
+      <w:r>
+        <w:rPr>
+          <w:rFonts w:eastAsiaTheme="minorEastAsia"/>
+        </w:rPr>
+        <w:t xml:space="preserve"> is found from disconnecting the PMOS amp, setting </w:t>
+      </w:r>
+      <w:proofErr w:type="spellStart"/>
+      <w:r>
+        <w:rPr>
+          <w:rFonts w:eastAsiaTheme="minorEastAsia"/>
+          <w:i/>
+        </w:rPr>
+        <w:t>vout</w:t>
+      </w:r>
+      <w:proofErr w:type="spellEnd"/>
+      <w:r>
+        <w:rPr>
+          <w:rFonts w:eastAsiaTheme="minorEastAsia"/>
+        </w:rPr>
+        <w:t xml:space="preserve"> = 550mV, and then running the .op analysis.  Rout = </w:t>
+      </w:r>
+      <w:proofErr w:type="spellStart"/>
+      <w:r>
+        <w:rPr>
+          <w:rFonts w:eastAsiaTheme="minorEastAsia"/>
+          <w:i/>
+        </w:rPr>
+        <w:t>vout</w:t>
+      </w:r>
+      <w:proofErr w:type="spellEnd"/>
+      <w:r>
+        <w:rPr>
+          <w:rFonts w:eastAsiaTheme="minorEastAsia"/>
+        </w:rPr>
+        <w:t>/</w:t>
+      </w:r>
+      <w:proofErr w:type="gramStart"/>
+      <w:r>
+        <w:rPr>
+          <w:rFonts w:eastAsiaTheme="minorEastAsia"/>
+        </w:rPr>
+        <w:t>Id(</w:t>
+      </w:r>
+      <w:proofErr w:type="gramEnd"/>
+      <w:r>
+        <w:rPr>
+          <w:rFonts w:eastAsiaTheme="minorEastAsia"/>
+        </w:rPr>
+        <w:t>Mq4) = 12.2kΩ which is reasonably close to the 10kΩ of the SPICE analysis.</w:t>
+      </w:r>
+      <w:r>
+        <w:rPr>
+          <w:rFonts w:eastAsiaTheme="minorEastAsia"/>
+        </w:rPr>
+        <w:t xml:space="preserve">  </w:t>
+      </w:r>
+    </w:p>
+    <w:p>
+      <w:pPr>
+        <w:spacing w:after="0" w:line="240" w:lineRule="auto"/>
+        <w:rPr>
+          <w:rFonts w:eastAsiaTheme="minorEastAsia"/>
+        </w:rPr>
+      </w:pPr>
+    </w:p>
+    <w:p>
+      <w:pPr>
+        <w:spacing w:after="0" w:line="240" w:lineRule="auto"/>
+      </w:pPr>
+      <w:r>
+        <w:t xml:space="preserve">The </w:t>
+      </w:r>
+      <w:r>
+        <w:rPr>
+          <w:b/>
+        </w:rPr>
+        <w:t>input resistance</w:t>
+      </w:r>
+      <w:r>
+        <w:t xml:space="preserve"> is found with </w:t>
+      </w:r>
+      <w:proofErr w:type="gramStart"/>
+      <w:r>
+        <w:t>a</w:t>
+      </w:r>
+      <w:proofErr w:type="gramEnd"/>
+      <w:r>
+        <w:t xml:space="preserve"> .op analysis similar to the output resistance.  The input resistance measures 32.6k</w:t>
+      </w:r>
+      <w:r>
+        <w:rPr>
+          <w:rFonts w:eastAsiaTheme="minorEastAsia"/>
+        </w:rPr>
+        <w:t>Ω</w:t>
+      </w:r>
+      <w:r>
+        <w:t xml:space="preserve"> which matches the SPICE based analysis.</w:t>
+      </w:r>
+    </w:p>
+    <w:p>
+      <w:pPr>
+        <w:spacing w:after="0" w:line="240" w:lineRule="auto"/>
+      </w:pPr>
+    </w:p>
+    <w:p>
+      <w:pPr>
+        <w:spacing w:after="0" w:line="240" w:lineRule="auto"/>
+      </w:pPr>
+      <w:r>
+        <w:t xml:space="preserve"> </w:t>
+      </w:r>
+      <w:proofErr w:type="spellStart"/>
+      <w:proofErr w:type="gramStart"/>
+      <w:r>
+        <w:rPr>
+          <w:b/>
+        </w:rPr>
+        <w:t>vout</w:t>
+      </w:r>
+      <w:proofErr w:type="spellEnd"/>
+      <w:r>
+        <w:rPr>
+          <w:b/>
+        </w:rPr>
+        <w:t>-minimum</w:t>
+      </w:r>
+      <w:proofErr w:type="gramEnd"/>
+      <w:r>
+        <w:t xml:space="preserve"> = 550mV.</w:t>
+      </w:r>
+    </w:p>
+    <w:p>
+      <w:pPr>
+        <w:spacing w:after="0" w:line="240" w:lineRule="auto"/>
+      </w:pPr>
+    </w:p>
+    <w:p>
+      <w:pPr>
+        <w:spacing w:after="0" w:line="240" w:lineRule="auto"/>
+      </w:pPr>
+      <w:proofErr w:type="spellStart"/>
+      <w:proofErr w:type="gramStart"/>
+      <w:r>
+        <w:rPr>
+          <w:b/>
+        </w:rPr>
+        <w:t>vout</w:t>
+      </w:r>
+      <w:proofErr w:type="spellEnd"/>
+      <w:r>
+        <w:rPr>
+          <w:b/>
+        </w:rPr>
+        <w:t>-maximum</w:t>
+      </w:r>
+      <w:proofErr w:type="gramEnd"/>
+      <w:r>
+        <w:t xml:space="preserve"> = rail voltage </w:t>
+      </w:r>
+      <w:r>
+        <w:t>(</w:t>
+      </w:r>
+      <w:r>
+        <w:t>with no common source amp</w:t>
+      </w:r>
+      <w:r>
+        <w:t>)</w:t>
+      </w:r>
+      <w:r>
+        <w:t xml:space="preserve">.  </w:t>
+      </w:r>
+    </w:p>
+    <w:p>
+      <w:pPr>
+        <w:spacing w:after="0" w:line="240" w:lineRule="auto"/>
+      </w:pPr>
+    </w:p>
+    <w:p>
+      <w:pPr>
+        <w:spacing w:after="0" w:line="240" w:lineRule="auto"/>
+      </w:pPr>
+      <w:proofErr w:type="gramStart"/>
+      <w:r>
+        <w:rPr>
+          <w:b/>
+        </w:rPr>
+        <w:t>Vin</w:t>
+      </w:r>
+      <w:proofErr w:type="gramEnd"/>
+      <w:r>
+        <w:t xml:space="preserve"> is set by the operating point of the Q3-Q1 transistors and R.  1.602V.</w:t>
+      </w:r>
+    </w:p>
+    <w:p>
+      <w:pPr>
+        <w:spacing w:after="0" w:line="240" w:lineRule="auto"/>
+      </w:pPr>
+    </w:p>
+    <w:p>
+      <w:pPr>
+        <w:spacing w:after="0" w:line="240" w:lineRule="auto"/>
+      </w:pPr>
+      <w:r>
+        <w:rPr>
+          <w:b/>
+        </w:rPr>
+        <w:t>Gain</w:t>
+      </w:r>
+      <w:r>
+        <w:t xml:space="preserve"> = -</w:t>
+      </w:r>
+      <w:proofErr w:type="gramStart"/>
+      <w:r>
+        <w:t>15.8  This</w:t>
+      </w:r>
+      <w:proofErr w:type="gramEnd"/>
+      <w:r>
+        <w:t xml:space="preserve"> is dramatically lower than the -51 from the SPICE analysis.  </w:t>
+      </w:r>
+      <w:r>
+        <w:t>Moving around the bias point proves that -15.8 is the maximum gain for the dc small signal transfer function.  Considering that gain is:</w:t>
+      </w:r>
+    </w:p>
+    <w:p>
+      <w:pPr>
+        <w:spacing w:after="0" w:line="240" w:lineRule="auto"/>
+        <w:rPr>
+          <w:rFonts w:eastAsiaTheme="minorEastAsia"/>
+        </w:rPr>
+      </w:pPr>
+      <m:oMathPara>
+        <m:oMath>
+          <m:sSub>
+            <m:sSubPr>
+              <m:ctrlPr>
+                <w:rPr>
+                  <w:rFonts w:ascii="Cambria Math" w:hAnsi="Cambria Math"/>
+                  <w:i/>
+                </w:rPr>
+              </m:ctrlPr>
+            </m:sSubPr>
+            <m:e>
+              <m:r>
+                <w:rPr>
+                  <w:rFonts w:ascii="Cambria Math" w:hAnsi="Cambria Math"/>
+                </w:rPr>
+                <m:t>A</m:t>
+              </m:r>
+            </m:e>
+            <m:sub>
+              <m:r>
+                <w:rPr>
+                  <w:rFonts w:ascii="Cambria Math" w:hAnsi="Cambria Math"/>
+                </w:rPr>
+                <m:t>V</m:t>
+              </m:r>
+            </m:sub>
+          </m:sSub>
+          <m:r>
+            <w:rPr>
+              <w:rFonts w:ascii="Cambria Math" w:hAnsi="Cambria Math"/>
+            </w:rPr>
+            <m:t>=</m:t>
+          </m:r>
+          <m:sSub>
+            <m:sSubPr>
+              <m:ctrlPr>
+                <w:rPr>
+                  <w:rFonts w:ascii="Cambria Math" w:hAnsi="Cambria Math"/>
+                  <w:i/>
+                </w:rPr>
+              </m:ctrlPr>
+            </m:sSubPr>
+            <m:e>
+              <m:r>
+                <w:rPr>
+                  <w:rFonts w:ascii="Cambria Math" w:hAnsi="Cambria Math"/>
+                </w:rPr>
+                <m:t>g</m:t>
+              </m:r>
+            </m:e>
+            <m:sub>
+              <m:r>
+                <w:rPr>
+                  <w:rFonts w:ascii="Cambria Math" w:hAnsi="Cambria Math"/>
+                </w:rPr>
+                <m:t>m</m:t>
+              </m:r>
+            </m:sub>
+          </m:sSub>
+          <m:sSub>
+            <m:sSubPr>
+              <m:ctrlPr>
+                <w:rPr>
+                  <w:rFonts w:ascii="Cambria Math" w:hAnsi="Cambria Math"/>
+                  <w:i/>
+                </w:rPr>
+              </m:ctrlPr>
+            </m:sSubPr>
+            <m:e>
+              <m:r>
+                <w:rPr>
+                  <w:rFonts w:ascii="Cambria Math" w:hAnsi="Cambria Math"/>
+                </w:rPr>
+                <m:t>(R</m:t>
+              </m:r>
+            </m:e>
+            <m:sub>
+              <m:r>
+                <w:rPr>
+                  <w:rFonts w:ascii="Cambria Math" w:hAnsi="Cambria Math"/>
+                </w:rPr>
+                <m:t>out</m:t>
+              </m:r>
+            </m:sub>
+          </m:sSub>
+          <m:r>
+            <w:rPr>
+              <w:rFonts w:ascii="Cambria Math" w:hAnsi="Cambria Math"/>
+            </w:rPr>
+            <m:t>||</m:t>
+          </m:r>
+          <m:sSub>
+            <m:sSubPr>
+              <m:ctrlPr>
+                <w:rPr>
+                  <w:rFonts w:ascii="Cambria Math" w:hAnsi="Cambria Math"/>
+                  <w:i/>
+                </w:rPr>
+              </m:ctrlPr>
+            </m:sSubPr>
+            <m:e>
+              <m:r>
+                <w:rPr>
+                  <w:rFonts w:ascii="Cambria Math" w:hAnsi="Cambria Math"/>
+                </w:rPr>
+                <m:t>r</m:t>
+              </m:r>
+            </m:e>
+            <m:sub>
+              <m:r>
+                <w:rPr>
+                  <w:rFonts w:ascii="Cambria Math" w:hAnsi="Cambria Math"/>
+                </w:rPr>
+                <m:t>ds5</m:t>
+              </m:r>
+            </m:sub>
+          </m:sSub>
+          <m:r>
+            <w:rPr>
+              <w:rFonts w:ascii="Cambria Math" w:hAnsi="Cambria Math"/>
+            </w:rPr>
+            <m:t>)</m:t>
+          </m:r>
+        </m:oMath>
+      </m:oMathPara>
+    </w:p>
+    <w:p>
+      <w:pPr>
+        <w:spacing w:after="0" w:line="240" w:lineRule="auto"/>
+        <w:rPr>
+          <w:rFonts w:eastAsiaTheme="minorEastAsia"/>
+        </w:rPr>
+      </w:pPr>
+    </w:p>
+    <w:p>
+      <w:pPr>
+        <w:spacing w:after="0" w:line="240" w:lineRule="auto"/>
+        <w:rPr>
+          <w:rFonts w:eastAsiaTheme="minorEastAsia"/>
+        </w:rPr>
+      </w:pPr>
+      <w:proofErr w:type="gramStart"/>
+      <w:r>
+        <w:rPr>
+          <w:rFonts w:eastAsiaTheme="minorEastAsia"/>
+        </w:rPr>
+        <w:t>and</w:t>
+      </w:r>
+      <w:proofErr w:type="gramEnd"/>
+      <w:r>
+        <w:rPr>
+          <w:rFonts w:eastAsiaTheme="minorEastAsia"/>
+        </w:rPr>
+        <w:t xml:space="preserve"> that the output resistance of the layout matches the SPICE model, either the </w:t>
+      </w:r>
+      <w:proofErr w:type="spellStart"/>
+      <w:r>
+        <w:rPr>
+          <w:rFonts w:eastAsiaTheme="minorEastAsia"/>
+        </w:rPr>
+        <w:t>transconductance</w:t>
+      </w:r>
+      <w:proofErr w:type="spellEnd"/>
+      <w:r>
+        <w:rPr>
+          <w:rFonts w:eastAsiaTheme="minorEastAsia"/>
+        </w:rPr>
+        <w:t xml:space="preserve"> of Q5 or the drain source resistance of Q5 are different in the layout model.</w:t>
+      </w:r>
+    </w:p>
+    <w:p>
+      <w:pPr>
+        <w:spacing w:after="0" w:line="240" w:lineRule="auto"/>
+      </w:pPr>
+    </w:p>
+    <w:p>
+      <w:pPr>
+        <w:spacing w:after="0" w:line="240" w:lineRule="auto"/>
+      </w:pPr>
+      <w:r>
+        <w:rPr>
+          <w:b/>
+        </w:rPr>
+        <w:lastRenderedPageBreak/>
+        <w:t xml:space="preserve">Bandwidth = </w:t>
+      </w:r>
+      <w:proofErr w:type="gramStart"/>
+      <w:r>
+        <w:t>437MHz  (</w:t>
+      </w:r>
+      <w:proofErr w:type="gramEnd"/>
+      <w:r>
+        <w:t xml:space="preserve">Only slightly less than the SPICE model simulation.  The discrepancy is probably due </w:t>
+      </w:r>
+      <w:r>
+        <w:t>to real geometric capacitances that the layout model incorporates).</w:t>
+      </w:r>
+    </w:p>
+    <w:p>
+      <w:pPr>
+        <w:spacing w:after="0" w:line="240" w:lineRule="auto"/>
+      </w:pPr>
+    </w:p>
+    <w:p>
+      <w:pPr>
+        <w:spacing w:after="0" w:line="240" w:lineRule="auto"/>
+      </w:pPr>
+      <w:r>
+        <w:rPr>
+          <w:b/>
+        </w:rPr>
+        <w:t xml:space="preserve">Gain </w:t>
+      </w:r>
+      <w:proofErr w:type="gramStart"/>
+      <w:r>
+        <w:rPr>
+          <w:b/>
+        </w:rPr>
+        <w:t>Bandwidth</w:t>
+      </w:r>
+      <w:r>
+        <w:rPr>
+          <w:b/>
+        </w:rPr>
+        <w:t xml:space="preserve">  =</w:t>
+      </w:r>
+      <w:proofErr w:type="gramEnd"/>
+      <w:r>
+        <w:rPr>
+          <w:b/>
+        </w:rPr>
+        <w:t xml:space="preserve"> </w:t>
+      </w:r>
+      <w:r>
+        <w:t>437MHz</w:t>
+      </w:r>
+    </w:p>
+    <w:p>
+      <w:pPr>
+        <w:spacing w:after="0" w:line="240" w:lineRule="auto"/>
+      </w:pPr>
+    </w:p>
+    <w:p>
+      <w:pPr>
+        <w:spacing w:after="0" w:line="240" w:lineRule="auto"/>
+      </w:pPr>
+      <w:proofErr w:type="gramStart"/>
+      <w:r>
+        <w:rPr>
+          <w:b/>
+        </w:rPr>
+        <w:t>PSRR</w:t>
+      </w:r>
+      <w:r>
+        <w:t xml:space="preserve">  =</w:t>
+      </w:r>
+      <w:proofErr w:type="gramEnd"/>
+      <w:r>
+        <w:t xml:space="preserve"> 82dB  </w:t>
+      </w:r>
+    </w:p>
+    <w:p>
+      <w:pPr>
+        <w:spacing w:after="0" w:line="240" w:lineRule="auto"/>
+      </w:pPr>
+    </w:p>
+    <w:p>
+      <w:pPr>
+        <w:spacing w:after="0" w:line="240" w:lineRule="auto"/>
+      </w:pPr>
+      <w:r>
+        <w:rPr>
+          <w:color w:val="FF0000"/>
+        </w:rPr>
+        <w:t>Check that the PSRR is done correctly.  I think the units are wrong V/</w:t>
+      </w:r>
+      <w:proofErr w:type="spellStart"/>
+      <w:r>
+        <w:rPr>
+          <w:color w:val="FF0000"/>
+        </w:rPr>
+        <w:t>uA</w:t>
+      </w:r>
+      <w:proofErr w:type="spellEnd"/>
+      <w:r>
+        <w:rPr>
+          <w:color w:val="FF0000"/>
+        </w:rPr>
+        <w:t>.</w:t>
+      </w:r>
+    </w:p>
+    <w:p>
+      <w:pPr>
+        <w:spacing w:after="0" w:line="240" w:lineRule="auto"/>
+      </w:pPr>
+    </w:p>
+    <w:p>
+      <w:pPr>
+        <w:spacing w:after="0" w:line="240" w:lineRule="auto"/>
+      </w:pPr>
+      <w:r>
+        <w:rPr>
+          <w:b/>
+        </w:rPr>
+        <w:t>Slew Rate</w:t>
+      </w:r>
+      <w:r>
+        <w:t xml:space="preserve"> = 3.2GV/s which is about 100 times better than the SPICE simulation.  Normally the layout simulation should be “slower” featuring more parasitic capacitances.  </w:t>
+      </w:r>
+    </w:p>
+    <w:p>
+      <w:pPr>
+        <w:spacing w:after="0" w:line="240" w:lineRule="auto"/>
+      </w:pPr>
+    </w:p>
+    <w:p>
+      <w:pPr>
+        <w:spacing w:after="0" w:line="240" w:lineRule="auto"/>
+      </w:pPr>
+      <w:r>
+        <w:t>The layout matches the SPICE schematic based simulation fairly closely.  In the wide swing current mirror rev 2, we will try to optimize the layout for peak performance to reduce parasitic.</w:t>
+      </w:r>
+    </w:p>
+    <w:p>
+      <w:pPr>
+        <w:spacing w:after="0" w:line="240" w:lineRule="auto"/>
+      </w:pPr>
+    </w:p>
+    <w:p>
+      <w:pPr>
+        <w:spacing w:after="0" w:line="240" w:lineRule="auto"/>
+      </w:pPr>
+    </w:p>
+    <w:p>
+      <w:pPr>
+        <w:spacing w:after="0" w:line="240" w:lineRule="auto"/>
+      </w:pPr>
+    </w:p>
+    <w:p>
+      <w:pPr>
+        <w:spacing w:after="0" w:line="240" w:lineRule="auto"/>
+      </w:pPr>
+    </w:p>
+    <w:p>
+      <w:pPr>
+        <w:spacing w:after="0" w:line="240" w:lineRule="auto"/>
+      </w:pPr>
+    </w:p>
+    <w:p>
+      <w:pPr>
+        <w:spacing w:after="0" w:line="240" w:lineRule="auto"/>
+        <w:rPr>
+          <w:rFonts w:eastAsiaTheme="minorEastAsia"/>
+          <w:b/>
+        </w:rPr>
+      </w:pPr>
+      <w:r>
+        <w:rPr>
+          <w:rFonts w:eastAsiaTheme="minorEastAsia"/>
+          <w:b/>
+        </w:rPr>
+        <w:t xml:space="preserve"> </w:t>
+      </w:r>
+      <w:r>
+        <w:rPr>
+          <w:rFonts w:eastAsiaTheme="minorEastAsia"/>
+          <w:b/>
+        </w:rPr>
+        <w:t>Summary</w:t>
+      </w:r>
+    </w:p>
+    <w:p>
+      <w:pPr>
+        <w:spacing w:after="0" w:line="240" w:lineRule="auto"/>
+        <w:rPr>
+          <w:rFonts w:eastAsiaTheme="minorEastAsia"/>
+        </w:rPr>
+      </w:pPr>
+    </w:p>
+    <w:p>
+      <w:pPr>
+        <w:spacing w:after="0" w:line="240" w:lineRule="auto"/>
+      </w:pPr>
+      <w:r>
+        <w:t xml:space="preserve">The </w:t>
+      </w:r>
       <w:proofErr w:type="spellStart"/>
       <w:r>
         <w:t>cascode</w:t>
@@ -13296,20 +16399,7 @@
         <w:spacing w:after="0" w:line="240" w:lineRule="auto"/>
       </w:pPr>
     </w:p>
-    <w:p>
-      <w:r>
-        <w:br w:type="page"/>
-      </w:r>
-    </w:p>
-    <w:p>
-      <w:pPr>
-        <w:spacing w:after="0" w:line="240" w:lineRule="auto"/>
-        <w:rPr>
-          <w:sz w:val="28"/>
-          <w:szCs w:val="28"/>
-        </w:rPr>
-      </w:pPr>
-    </w:p>
+    <w:p/>
     <w:sectPr>
       <w:pgSz w:w="12240" w:h="15840"/>
       <w:pgMar w:top="1440" w:right="1440" w:bottom="1440" w:left="1440" w:header="720" w:footer="720" w:gutter="0"/>
@@ -14348,7 +17438,7 @@
 </file>
 
 <file path=customXml/itemProps1.xml><?xml version="1.0" encoding="utf-8"?>
-<ds:datastoreItem xmlns:ds="http://schemas.openxmlformats.org/officeDocument/2006/customXml" ds:itemID="{D27AD384-52DE-4998-9EB4-B521F4E12305}">
+<ds:datastoreItem xmlns:ds="http://schemas.openxmlformats.org/officeDocument/2006/customXml" ds:itemID="{D0D6C61A-A14B-43DB-A509-6928AD788FFB}">
   <ds:schemaRefs>
     <ds:schemaRef ds:uri="http://schemas.openxmlformats.org/officeDocument/2006/bibliography"/>
   </ds:schemaRefs>

</xml_diff>